<commit_message>
Added code examples and case stduy
</commit_message>
<xml_diff>
--- a/Modelarea Partii Experimentale.docx
+++ b/Modelarea Partii Experimentale.docx
@@ -53,7 +53,7 @@
           <w:sz w:val="28"/>
           <w:szCs w:val="28"/>
         </w:rPr>
-        <w:t>1. Overview of the Experimental Framework</w:t>
+        <w:t>Overview of the Experimental Framework</w:t>
       </w:r>
     </w:p>
     <w:p>
@@ -103,7 +103,7 @@
           <w:rFonts w:ascii="Times New Roman" w:hAnsi="Times New Roman" w:cs="Times New Roman"/>
         </w:rPr>
         <w:pict w14:anchorId="3BFCA8E7">
-          <v:rect id="_x0000_i1061" style="width:0;height:1.5pt" o:hralign="center" o:hrstd="t" o:hr="t" fillcolor="#a0a0a0" stroked="f"/>
+          <v:rect id="_x0000_i1025" style="width:0;height:1.5pt" o:hralign="center" o:hrstd="t" o:hr="t" fillcolor="#a0a0a0" stroked="f"/>
         </w:pict>
       </w:r>
     </w:p>
@@ -125,52 +125,31 @@
           <w:sz w:val="28"/>
           <w:szCs w:val="28"/>
         </w:rPr>
-        <w:t>2. Data Description</w:t>
-      </w:r>
-    </w:p>
-    <w:p>
-      <w:pPr>
-        <w:rPr>
-          <w:rFonts w:ascii="Times New Roman" w:hAnsi="Times New Roman" w:cs="Times New Roman"/>
-          <w:b/>
-          <w:bCs/>
-          <w:sz w:val="24"/>
-          <w:szCs w:val="24"/>
-        </w:rPr>
-      </w:pPr>
-      <w:r>
-        <w:rPr>
-          <w:rFonts w:ascii="Times New Roman" w:hAnsi="Times New Roman" w:cs="Times New Roman"/>
-          <w:b/>
-          <w:bCs/>
-          <w:sz w:val="24"/>
-          <w:szCs w:val="24"/>
-        </w:rPr>
-        <w:t>2.1. Simulated Dataset</w:t>
-      </w:r>
-    </w:p>
-    <w:p>
-      <w:pPr>
-        <w:rPr>
-          <w:rFonts w:ascii="Times New Roman" w:hAnsi="Times New Roman" w:cs="Times New Roman"/>
-          <w:sz w:val="24"/>
-          <w:szCs w:val="24"/>
-        </w:rPr>
-      </w:pPr>
-      <w:r>
-        <w:rPr>
-          <w:rFonts w:ascii="Times New Roman" w:hAnsi="Times New Roman" w:cs="Times New Roman"/>
-          <w:sz w:val="24"/>
-          <w:szCs w:val="24"/>
-        </w:rPr>
-        <w:t>The dataset simulates a real-world system where multiple entities (observers) subscribe to state changes in a central subject. For example:</w:t>
+        <w:t>1. Data Utilized in the Experiment</w:t>
+      </w:r>
+    </w:p>
+    <w:p>
+      <w:pPr>
+        <w:rPr>
+          <w:rFonts w:ascii="Times New Roman" w:hAnsi="Times New Roman" w:cs="Times New Roman"/>
+          <w:sz w:val="24"/>
+          <w:szCs w:val="24"/>
+        </w:rPr>
+      </w:pPr>
+      <w:r>
+        <w:rPr>
+          <w:rFonts w:ascii="Times New Roman" w:hAnsi="Times New Roman" w:cs="Times New Roman"/>
+          <w:sz w:val="24"/>
+          <w:szCs w:val="24"/>
+        </w:rPr>
+        <w:t>1.1 Entities Involved</w:t>
       </w:r>
     </w:p>
     <w:p>
       <w:pPr>
         <w:numPr>
           <w:ilvl w:val="0"/>
-          <w:numId w:val="1"/>
+          <w:numId w:val="13"/>
         </w:numPr>
         <w:rPr>
           <w:rFonts w:ascii="Times New Roman" w:hAnsi="Times New Roman" w:cs="Times New Roman"/>
@@ -181,27 +160,17 @@
       <w:r>
         <w:rPr>
           <w:rFonts w:ascii="Times New Roman" w:hAnsi="Times New Roman" w:cs="Times New Roman"/>
-          <w:b/>
-          <w:bCs/>
-          <w:sz w:val="24"/>
-          <w:szCs w:val="24"/>
-        </w:rPr>
-        <w:t>Subject</w:t>
-      </w:r>
-      <w:r>
-        <w:rPr>
-          <w:rFonts w:ascii="Times New Roman" w:hAnsi="Times New Roman" w:cs="Times New Roman"/>
-          <w:sz w:val="24"/>
-          <w:szCs w:val="24"/>
-        </w:rPr>
-        <w:t>: Represents entities like stocks in a market or users in a chatroom.</w:t>
+          <w:sz w:val="24"/>
+          <w:szCs w:val="24"/>
+        </w:rPr>
+        <w:t>Subject: This is the object whose state will change (e.g., the price of a stock etc.). The subject’s state changes, and all its observers must be notified of these changes.</w:t>
       </w:r>
     </w:p>
     <w:p>
       <w:pPr>
         <w:numPr>
           <w:ilvl w:val="0"/>
-          <w:numId w:val="1"/>
+          <w:numId w:val="13"/>
         </w:numPr>
         <w:rPr>
           <w:rFonts w:ascii="Times New Roman" w:hAnsi="Times New Roman" w:cs="Times New Roman"/>
@@ -212,44 +181,34 @@
       <w:r>
         <w:rPr>
           <w:rFonts w:ascii="Times New Roman" w:hAnsi="Times New Roman" w:cs="Times New Roman"/>
-          <w:b/>
-          <w:bCs/>
-          <w:sz w:val="24"/>
-          <w:szCs w:val="24"/>
-        </w:rPr>
-        <w:t>Observers</w:t>
-      </w:r>
-      <w:r>
-        <w:rPr>
-          <w:rFonts w:ascii="Times New Roman" w:hAnsi="Times New Roman" w:cs="Times New Roman"/>
-          <w:sz w:val="24"/>
-          <w:szCs w:val="24"/>
-        </w:rPr>
-        <w:t>: Represent clients receiving updates, such as apps tracking stock prices or chatroom participants.</w:t>
-      </w:r>
-    </w:p>
-    <w:p>
-      <w:pPr>
-        <w:rPr>
-          <w:rFonts w:ascii="Times New Roman" w:hAnsi="Times New Roman" w:cs="Times New Roman"/>
-          <w:sz w:val="24"/>
-          <w:szCs w:val="24"/>
-        </w:rPr>
-      </w:pPr>
-      <w:r>
-        <w:rPr>
-          <w:rFonts w:ascii="Times New Roman" w:hAnsi="Times New Roman" w:cs="Times New Roman"/>
-          <w:sz w:val="24"/>
-          <w:szCs w:val="24"/>
-        </w:rPr>
-        <w:t>The dataset contains:</w:t>
+          <w:sz w:val="24"/>
+          <w:szCs w:val="24"/>
+        </w:rPr>
+        <w:t>Observers: These are entities (objects, users, or systems) that need to be informed when the state of the subject changes. They act upon the changes in the subject’s state (e.g., display updated stock prices).</w:t>
+      </w:r>
+    </w:p>
+    <w:p>
+      <w:pPr>
+        <w:rPr>
+          <w:rFonts w:ascii="Times New Roman" w:hAnsi="Times New Roman" w:cs="Times New Roman"/>
+          <w:sz w:val="24"/>
+          <w:szCs w:val="24"/>
+        </w:rPr>
+      </w:pPr>
+      <w:r>
+        <w:rPr>
+          <w:rFonts w:ascii="Times New Roman" w:hAnsi="Times New Roman" w:cs="Times New Roman"/>
+          <w:sz w:val="24"/>
+          <w:szCs w:val="24"/>
+        </w:rPr>
+        <w:t>1.2 Data Model</w:t>
       </w:r>
     </w:p>
     <w:p>
       <w:pPr>
         <w:numPr>
           <w:ilvl w:val="0"/>
-          <w:numId w:val="2"/>
+          <w:numId w:val="14"/>
         </w:numPr>
         <w:rPr>
           <w:rFonts w:ascii="Times New Roman" w:hAnsi="Times New Roman" w:cs="Times New Roman"/>
@@ -260,27 +219,59 @@
       <w:r>
         <w:rPr>
           <w:rFonts w:ascii="Times New Roman" w:hAnsi="Times New Roman" w:cs="Times New Roman"/>
-          <w:b/>
-          <w:bCs/>
-          <w:sz w:val="24"/>
-          <w:szCs w:val="24"/>
-        </w:rPr>
-        <w:t>Subjects</w:t>
-      </w:r>
-      <w:r>
-        <w:rPr>
-          <w:rFonts w:ascii="Times New Roman" w:hAnsi="Times New Roman" w:cs="Times New Roman"/>
-          <w:sz w:val="24"/>
-          <w:szCs w:val="24"/>
-        </w:rPr>
-        <w:t>:</w:t>
+          <w:sz w:val="24"/>
+          <w:szCs w:val="24"/>
+        </w:rPr>
+        <w:t>Subject: Holds the state and a collection of observers. The state might be represented as a simple variable (e.g., stock price).</w:t>
+      </w:r>
+    </w:p>
+    <w:p>
+      <w:pPr>
+        <w:numPr>
+          <w:ilvl w:val="0"/>
+          <w:numId w:val="14"/>
+        </w:numPr>
+        <w:rPr>
+          <w:rFonts w:ascii="Times New Roman" w:hAnsi="Times New Roman" w:cs="Times New Roman"/>
+          <w:sz w:val="24"/>
+          <w:szCs w:val="24"/>
+        </w:rPr>
+      </w:pPr>
+      <w:r>
+        <w:rPr>
+          <w:rFonts w:ascii="Times New Roman" w:hAnsi="Times New Roman" w:cs="Times New Roman"/>
+          <w:sz w:val="24"/>
+          <w:szCs w:val="24"/>
+        </w:rPr>
+        <w:t>Observers: Each observer is associated with a subject and is notified when the subject’s state changes.</w:t>
+      </w:r>
+    </w:p>
+    <w:p>
+      <w:pPr>
+        <w:numPr>
+          <w:ilvl w:val="0"/>
+          <w:numId w:val="14"/>
+        </w:numPr>
+        <w:rPr>
+          <w:rFonts w:ascii="Times New Roman" w:hAnsi="Times New Roman" w:cs="Times New Roman"/>
+          <w:sz w:val="24"/>
+          <w:szCs w:val="24"/>
+        </w:rPr>
+      </w:pPr>
+      <w:r>
+        <w:rPr>
+          <w:rFonts w:ascii="Times New Roman" w:hAnsi="Times New Roman" w:cs="Times New Roman"/>
+          <w:sz w:val="24"/>
+          <w:szCs w:val="24"/>
+        </w:rPr>
+        <w:t>Attributes:</w:t>
       </w:r>
     </w:p>
     <w:p>
       <w:pPr>
         <w:numPr>
           <w:ilvl w:val="1"/>
-          <w:numId w:val="2"/>
+          <w:numId w:val="14"/>
         </w:numPr>
         <w:rPr>
           <w:rFonts w:ascii="Times New Roman" w:hAnsi="Times New Roman" w:cs="Times New Roman"/>
@@ -294,14 +285,31 @@
           <w:sz w:val="24"/>
           <w:szCs w:val="24"/>
         </w:rPr>
-        <w:t>A set of stocks: {"AAPL", "TSLA", "GOOGL"}.</w:t>
+        <w:t xml:space="preserve">Subject: The state attribute (e.g., </w:t>
+      </w:r>
+      <w:r>
+        <w:rPr>
+          <w:rFonts w:ascii="Times New Roman" w:hAnsi="Times New Roman" w:cs="Times New Roman"/>
+          <w:sz w:val="24"/>
+          <w:szCs w:val="24"/>
+          <w:lang w:val="en-US"/>
+        </w:rPr>
+        <w:t>price</w:t>
+      </w:r>
+      <w:r>
+        <w:rPr>
+          <w:rFonts w:ascii="Times New Roman" w:hAnsi="Times New Roman" w:cs="Times New Roman"/>
+          <w:sz w:val="24"/>
+          <w:szCs w:val="24"/>
+        </w:rPr>
+        <w:t>).</w:t>
       </w:r>
     </w:p>
     <w:p>
       <w:pPr>
         <w:numPr>
           <w:ilvl w:val="1"/>
-          <w:numId w:val="2"/>
+          <w:numId w:val="14"/>
         </w:numPr>
         <w:rPr>
           <w:rFonts w:ascii="Times New Roman" w:hAnsi="Times New Roman" w:cs="Times New Roman"/>
@@ -315,14 +323,31 @@
           <w:sz w:val="24"/>
           <w:szCs w:val="24"/>
         </w:rPr>
-        <w:t>Each stock has an initial price and periodic updates to its price.</w:t>
+        <w:t>Observers: Listeners that react to changes in the subject’s state (e.g., displaying the updated price).</w:t>
+      </w:r>
+    </w:p>
+    <w:p>
+      <w:pPr>
+        <w:rPr>
+          <w:rFonts w:ascii="Times New Roman" w:hAnsi="Times New Roman" w:cs="Times New Roman"/>
+          <w:sz w:val="24"/>
+          <w:szCs w:val="24"/>
+        </w:rPr>
+      </w:pPr>
+      <w:r>
+        <w:rPr>
+          <w:rFonts w:ascii="Times New Roman" w:hAnsi="Times New Roman" w:cs="Times New Roman"/>
+          <w:sz w:val="24"/>
+          <w:szCs w:val="24"/>
+        </w:rPr>
+        <w:t>1.3 Environment and Tools</w:t>
       </w:r>
     </w:p>
     <w:p>
       <w:pPr>
         <w:numPr>
           <w:ilvl w:val="0"/>
-          <w:numId w:val="2"/>
+          <w:numId w:val="15"/>
         </w:numPr>
         <w:rPr>
           <w:rFonts w:ascii="Times New Roman" w:hAnsi="Times New Roman" w:cs="Times New Roman"/>
@@ -333,69 +358,17 @@
       <w:r>
         <w:rPr>
           <w:rFonts w:ascii="Times New Roman" w:hAnsi="Times New Roman" w:cs="Times New Roman"/>
-          <w:b/>
-          <w:bCs/>
-          <w:sz w:val="24"/>
-          <w:szCs w:val="24"/>
-        </w:rPr>
-        <w:t>Observers</w:t>
-      </w:r>
-      <w:r>
-        <w:rPr>
-          <w:rFonts w:ascii="Times New Roman" w:hAnsi="Times New Roman" w:cs="Times New Roman"/>
-          <w:sz w:val="24"/>
-          <w:szCs w:val="24"/>
-        </w:rPr>
-        <w:t>:</w:t>
-      </w:r>
-    </w:p>
-    <w:p>
-      <w:pPr>
-        <w:numPr>
-          <w:ilvl w:val="1"/>
-          <w:numId w:val="2"/>
-        </w:numPr>
-        <w:rPr>
-          <w:rFonts w:ascii="Times New Roman" w:hAnsi="Times New Roman" w:cs="Times New Roman"/>
-          <w:sz w:val="24"/>
-          <w:szCs w:val="24"/>
-        </w:rPr>
-      </w:pPr>
-      <w:r>
-        <w:rPr>
-          <w:rFonts w:ascii="Times New Roman" w:hAnsi="Times New Roman" w:cs="Times New Roman"/>
-          <w:sz w:val="24"/>
-          <w:szCs w:val="24"/>
-        </w:rPr>
-        <w:t>Clients subscribed to updates. Each observer tracks one or more subjects.</w:t>
-      </w:r>
-    </w:p>
-    <w:p>
-      <w:pPr>
-        <w:rPr>
-          <w:rFonts w:ascii="Times New Roman" w:hAnsi="Times New Roman" w:cs="Times New Roman"/>
-          <w:b/>
-          <w:bCs/>
-          <w:sz w:val="24"/>
-          <w:szCs w:val="24"/>
-        </w:rPr>
-      </w:pPr>
-      <w:r>
-        <w:rPr>
-          <w:rFonts w:ascii="Times New Roman" w:hAnsi="Times New Roman" w:cs="Times New Roman"/>
-          <w:b/>
-          <w:bCs/>
-          <w:sz w:val="24"/>
-          <w:szCs w:val="24"/>
-        </w:rPr>
-        <w:t>2.2. Synthetic Scenarios</w:t>
+          <w:sz w:val="24"/>
+          <w:szCs w:val="24"/>
+        </w:rPr>
+        <w:t>Programming Language: Python 3.x for implementation and testing.</w:t>
       </w:r>
     </w:p>
     <w:p>
       <w:pPr>
         <w:numPr>
           <w:ilvl w:val="0"/>
-          <w:numId w:val="3"/>
+          <w:numId w:val="15"/>
         </w:numPr>
         <w:rPr>
           <w:rFonts w:ascii="Times New Roman" w:hAnsi="Times New Roman" w:cs="Times New Roman"/>
@@ -409,14 +382,14 @@
           <w:sz w:val="24"/>
           <w:szCs w:val="24"/>
         </w:rPr>
-        <w:t>Small-scale example: 3 subjects, 5 observers.</w:t>
+        <w:t>Testing Framework: unittest or pytest for validation of code functionality.</w:t>
       </w:r>
     </w:p>
     <w:p>
       <w:pPr>
         <w:numPr>
           <w:ilvl w:val="0"/>
-          <w:numId w:val="3"/>
+          <w:numId w:val="15"/>
         </w:numPr>
         <w:rPr>
           <w:rFonts w:ascii="Times New Roman" w:hAnsi="Times New Roman" w:cs="Times New Roman"/>
@@ -430,14 +403,14 @@
           <w:sz w:val="24"/>
           <w:szCs w:val="24"/>
         </w:rPr>
-        <w:t>Medium-scale example: 10 subjects, 50 observers.</w:t>
+        <w:t>Version Control: Git for code management.</w:t>
       </w:r>
     </w:p>
     <w:p>
       <w:pPr>
         <w:numPr>
           <w:ilvl w:val="0"/>
-          <w:numId w:val="3"/>
+          <w:numId w:val="15"/>
         </w:numPr>
         <w:rPr>
           <w:rFonts w:ascii="Times New Roman" w:hAnsi="Times New Roman" w:cs="Times New Roman"/>
@@ -451,109 +424,31 @@
           <w:sz w:val="24"/>
           <w:szCs w:val="24"/>
         </w:rPr>
-        <w:t>Large-scale example: 100 subjects, 1000 observers.</w:t>
-      </w:r>
-    </w:p>
-    <w:p>
-      <w:pPr>
-        <w:rPr>
-          <w:rFonts w:ascii="Times New Roman" w:hAnsi="Times New Roman" w:cs="Times New Roman"/>
-          <w:sz w:val="24"/>
-          <w:szCs w:val="24"/>
-        </w:rPr>
-      </w:pPr>
-      <w:r>
-        <w:rPr>
-          <w:rFonts w:ascii="Times New Roman" w:hAnsi="Times New Roman" w:cs="Times New Roman"/>
-          <w:sz w:val="24"/>
-          <w:szCs w:val="24"/>
-        </w:rPr>
-        <w:t>The data is designed to represent a growing system where new observers or subjects can be dynamically added.</w:t>
-      </w:r>
-    </w:p>
-    <w:p>
-      <w:pPr>
-        <w:rPr>
-          <w:rFonts w:ascii="Times New Roman" w:hAnsi="Times New Roman" w:cs="Times New Roman"/>
-          <w:sz w:val="24"/>
-          <w:szCs w:val="24"/>
-        </w:rPr>
-      </w:pPr>
-      <w:r>
-        <w:rPr>
-          <w:rFonts w:ascii="Times New Roman" w:hAnsi="Times New Roman" w:cs="Times New Roman"/>
-          <w:sz w:val="24"/>
-          <w:szCs w:val="24"/>
-        </w:rPr>
-        <w:pict w14:anchorId="66E8800E">
-          <v:rect id="_x0000_i1062" style="width:0;height:1.5pt" o:hralign="center" o:hrstd="t" o:hr="t" fillcolor="#a0a0a0" stroked="f"/>
-        </w:pict>
-      </w:r>
-    </w:p>
-    <w:p>
-      <w:pPr>
-        <w:rPr>
-          <w:rFonts w:ascii="Times New Roman" w:hAnsi="Times New Roman" w:cs="Times New Roman"/>
-          <w:b/>
-          <w:bCs/>
-          <w:sz w:val="24"/>
-          <w:szCs w:val="24"/>
-        </w:rPr>
-      </w:pPr>
-      <w:r>
-        <w:rPr>
-          <w:rFonts w:ascii="Times New Roman" w:hAnsi="Times New Roman" w:cs="Times New Roman"/>
-          <w:b/>
-          <w:bCs/>
-          <w:sz w:val="24"/>
-          <w:szCs w:val="24"/>
-        </w:rPr>
-        <w:t>3. Experimental Design</w:t>
-      </w:r>
-    </w:p>
-    <w:p>
-      <w:pPr>
-        <w:rPr>
-          <w:rFonts w:ascii="Times New Roman" w:hAnsi="Times New Roman" w:cs="Times New Roman"/>
-          <w:b/>
-          <w:bCs/>
-          <w:sz w:val="24"/>
-          <w:szCs w:val="24"/>
-        </w:rPr>
-      </w:pPr>
-      <w:r>
-        <w:rPr>
-          <w:rFonts w:ascii="Times New Roman" w:hAnsi="Times New Roman" w:cs="Times New Roman"/>
-          <w:b/>
-          <w:bCs/>
-          <w:sz w:val="24"/>
-          <w:szCs w:val="24"/>
-        </w:rPr>
-        <w:t>3.1. Implementation Variants</w:t>
-      </w:r>
-    </w:p>
-    <w:p>
-      <w:pPr>
-        <w:rPr>
-          <w:rFonts w:ascii="Times New Roman" w:hAnsi="Times New Roman" w:cs="Times New Roman"/>
-          <w:sz w:val="24"/>
-          <w:szCs w:val="24"/>
-        </w:rPr>
-      </w:pPr>
-      <w:r>
-        <w:rPr>
-          <w:rFonts w:ascii="Times New Roman" w:hAnsi="Times New Roman" w:cs="Times New Roman"/>
-          <w:sz w:val="24"/>
-          <w:szCs w:val="24"/>
-        </w:rPr>
-        <w:t>Two implementation strategies are evaluated:</w:t>
+        <w:t>Containerization: Docker for a reproducible development environment (optional).</w:t>
+      </w:r>
+    </w:p>
+    <w:p>
+      <w:pPr>
+        <w:rPr>
+          <w:rFonts w:ascii="Times New Roman" w:hAnsi="Times New Roman" w:cs="Times New Roman"/>
+          <w:sz w:val="24"/>
+          <w:szCs w:val="24"/>
+        </w:rPr>
+      </w:pPr>
+      <w:r>
+        <w:rPr>
+          <w:rFonts w:ascii="Times New Roman" w:hAnsi="Times New Roman" w:cs="Times New Roman"/>
+          <w:sz w:val="24"/>
+          <w:szCs w:val="24"/>
+        </w:rPr>
+        <w:t>1.4 Data Set</w:t>
       </w:r>
     </w:p>
     <w:p>
       <w:pPr>
         <w:numPr>
           <w:ilvl w:val="0"/>
-          <w:numId w:val="4"/>
+          <w:numId w:val="16"/>
         </w:numPr>
         <w:rPr>
           <w:rFonts w:ascii="Times New Roman" w:hAnsi="Times New Roman" w:cs="Times New Roman"/>
@@ -564,70 +459,17 @@
       <w:r>
         <w:rPr>
           <w:rFonts w:ascii="Times New Roman" w:hAnsi="Times New Roman" w:cs="Times New Roman"/>
-          <w:b/>
-          <w:bCs/>
-          <w:sz w:val="24"/>
-          <w:szCs w:val="24"/>
-        </w:rPr>
-        <w:lastRenderedPageBreak/>
-        <w:t>Without the Observer Design Pattern</w:t>
-      </w:r>
-      <w:r>
-        <w:rPr>
-          <w:rFonts w:ascii="Times New Roman" w:hAnsi="Times New Roman" w:cs="Times New Roman"/>
-          <w:sz w:val="24"/>
-          <w:szCs w:val="24"/>
-        </w:rPr>
-        <w:t>:</w:t>
-      </w:r>
-    </w:p>
-    <w:p>
-      <w:pPr>
-        <w:numPr>
-          <w:ilvl w:val="1"/>
-          <w:numId w:val="4"/>
-        </w:numPr>
-        <w:rPr>
-          <w:rFonts w:ascii="Times New Roman" w:hAnsi="Times New Roman" w:cs="Times New Roman"/>
-          <w:sz w:val="24"/>
-          <w:szCs w:val="24"/>
-        </w:rPr>
-      </w:pPr>
-      <w:r>
-        <w:rPr>
-          <w:rFonts w:ascii="Times New Roman" w:hAnsi="Times New Roman" w:cs="Times New Roman"/>
-          <w:sz w:val="24"/>
-          <w:szCs w:val="24"/>
-        </w:rPr>
-        <w:t>A tightly coupled system where each observer explicitly queries the subject for updates.</w:t>
-      </w:r>
-    </w:p>
-    <w:p>
-      <w:pPr>
-        <w:numPr>
-          <w:ilvl w:val="1"/>
-          <w:numId w:val="4"/>
-        </w:numPr>
-        <w:rPr>
-          <w:rFonts w:ascii="Times New Roman" w:hAnsi="Times New Roman" w:cs="Times New Roman"/>
-          <w:sz w:val="24"/>
-          <w:szCs w:val="24"/>
-        </w:rPr>
-      </w:pPr>
-      <w:r>
-        <w:rPr>
-          <w:rFonts w:ascii="Times New Roman" w:hAnsi="Times New Roman" w:cs="Times New Roman"/>
-          <w:sz w:val="24"/>
-          <w:szCs w:val="24"/>
-        </w:rPr>
-        <w:t>Hardcoded relationships between subjects and observers.</w:t>
+          <w:sz w:val="24"/>
+          <w:szCs w:val="24"/>
+        </w:rPr>
+        <w:t>Small-Scale Data: Experiments are initially conducted with a small number of observers (e.g., 5 to 10).</w:t>
       </w:r>
     </w:p>
     <w:p>
       <w:pPr>
         <w:numPr>
           <w:ilvl w:val="0"/>
-          <w:numId w:val="4"/>
+          <w:numId w:val="16"/>
         </w:numPr>
         <w:rPr>
           <w:rFonts w:ascii="Times New Roman" w:hAnsi="Times New Roman" w:cs="Times New Roman"/>
@@ -638,256 +480,11 @@
       <w:r>
         <w:rPr>
           <w:rFonts w:ascii="Times New Roman" w:hAnsi="Times New Roman" w:cs="Times New Roman"/>
-          <w:b/>
-          <w:bCs/>
-          <w:sz w:val="24"/>
-          <w:szCs w:val="24"/>
-        </w:rPr>
-        <w:t>With the Observer Design Pattern</w:t>
-      </w:r>
-      <w:r>
-        <w:rPr>
-          <w:rFonts w:ascii="Times New Roman" w:hAnsi="Times New Roman" w:cs="Times New Roman"/>
-          <w:sz w:val="24"/>
-          <w:szCs w:val="24"/>
-        </w:rPr>
-        <w:t>:</w:t>
-      </w:r>
-    </w:p>
-    <w:p>
-      <w:pPr>
-        <w:numPr>
-          <w:ilvl w:val="1"/>
-          <w:numId w:val="4"/>
-        </w:numPr>
-        <w:rPr>
-          <w:rFonts w:ascii="Times New Roman" w:hAnsi="Times New Roman" w:cs="Times New Roman"/>
-          <w:sz w:val="24"/>
-          <w:szCs w:val="24"/>
-        </w:rPr>
-      </w:pPr>
-      <w:r>
-        <w:rPr>
-          <w:rFonts w:ascii="Times New Roman" w:hAnsi="Times New Roman" w:cs="Times New Roman"/>
-          <w:sz w:val="24"/>
-          <w:szCs w:val="24"/>
-        </w:rPr>
-        <w:t>A decoupled system where subjects notify observers of changes automatically.</w:t>
-      </w:r>
-    </w:p>
-    <w:p>
-      <w:pPr>
-        <w:numPr>
-          <w:ilvl w:val="1"/>
-          <w:numId w:val="4"/>
-        </w:numPr>
-        <w:rPr>
-          <w:rFonts w:ascii="Times New Roman" w:hAnsi="Times New Roman" w:cs="Times New Roman"/>
-          <w:sz w:val="24"/>
-          <w:szCs w:val="24"/>
-        </w:rPr>
-      </w:pPr>
-      <w:r>
-        <w:rPr>
-          <w:rFonts w:ascii="Times New Roman" w:hAnsi="Times New Roman" w:cs="Times New Roman"/>
-          <w:sz w:val="24"/>
-          <w:szCs w:val="24"/>
-        </w:rPr>
-        <w:t>Dynamic subscription and removal of observers.</w:t>
-      </w:r>
-    </w:p>
-    <w:p>
-      <w:pPr>
-        <w:rPr>
-          <w:rFonts w:ascii="Times New Roman" w:hAnsi="Times New Roman" w:cs="Times New Roman"/>
-          <w:b/>
-          <w:bCs/>
-          <w:sz w:val="24"/>
-          <w:szCs w:val="24"/>
-        </w:rPr>
-      </w:pPr>
-      <w:r>
-        <w:rPr>
-          <w:rFonts w:ascii="Times New Roman" w:hAnsi="Times New Roman" w:cs="Times New Roman"/>
-          <w:b/>
-          <w:bCs/>
-          <w:sz w:val="24"/>
-          <w:szCs w:val="24"/>
-        </w:rPr>
-        <w:t>3.2. Test Scenarios</w:t>
-      </w:r>
-    </w:p>
-    <w:p>
-      <w:pPr>
-        <w:numPr>
-          <w:ilvl w:val="0"/>
-          <w:numId w:val="5"/>
-        </w:numPr>
-        <w:rPr>
-          <w:rFonts w:ascii="Times New Roman" w:hAnsi="Times New Roman" w:cs="Times New Roman"/>
-          <w:sz w:val="24"/>
-          <w:szCs w:val="24"/>
-        </w:rPr>
-      </w:pPr>
-      <w:r>
-        <w:rPr>
-          <w:rFonts w:ascii="Times New Roman" w:hAnsi="Times New Roman" w:cs="Times New Roman"/>
-          <w:b/>
-          <w:bCs/>
-          <w:sz w:val="24"/>
-          <w:szCs w:val="24"/>
-        </w:rPr>
-        <w:t>Dynamic Subscription</w:t>
-      </w:r>
-      <w:r>
-        <w:rPr>
-          <w:rFonts w:ascii="Times New Roman" w:hAnsi="Times New Roman" w:cs="Times New Roman"/>
-          <w:sz w:val="24"/>
-          <w:szCs w:val="24"/>
-        </w:rPr>
-        <w:t>:</w:t>
-      </w:r>
-    </w:p>
-    <w:p>
-      <w:pPr>
-        <w:numPr>
-          <w:ilvl w:val="1"/>
-          <w:numId w:val="5"/>
-        </w:numPr>
-        <w:rPr>
-          <w:rFonts w:ascii="Times New Roman" w:hAnsi="Times New Roman" w:cs="Times New Roman"/>
-          <w:sz w:val="24"/>
-          <w:szCs w:val="24"/>
-        </w:rPr>
-      </w:pPr>
-      <w:r>
-        <w:rPr>
-          <w:rFonts w:ascii="Times New Roman" w:hAnsi="Times New Roman" w:cs="Times New Roman"/>
-          <w:sz w:val="24"/>
-          <w:szCs w:val="24"/>
-        </w:rPr>
-        <w:t>Add new observers during runtime and measure the ease of integration.</w:t>
-      </w:r>
-    </w:p>
-    <w:p>
-      <w:pPr>
-        <w:numPr>
-          <w:ilvl w:val="0"/>
-          <w:numId w:val="5"/>
-        </w:numPr>
-        <w:rPr>
-          <w:rFonts w:ascii="Times New Roman" w:hAnsi="Times New Roman" w:cs="Times New Roman"/>
-          <w:sz w:val="24"/>
-          <w:szCs w:val="24"/>
-        </w:rPr>
-      </w:pPr>
-      <w:r>
-        <w:rPr>
-          <w:rFonts w:ascii="Times New Roman" w:hAnsi="Times New Roman" w:cs="Times New Roman"/>
-          <w:b/>
-          <w:bCs/>
-          <w:sz w:val="24"/>
-          <w:szCs w:val="24"/>
-        </w:rPr>
-        <w:t>Notification Handling</w:t>
-      </w:r>
-      <w:r>
-        <w:rPr>
-          <w:rFonts w:ascii="Times New Roman" w:hAnsi="Times New Roman" w:cs="Times New Roman"/>
-          <w:sz w:val="24"/>
-          <w:szCs w:val="24"/>
-        </w:rPr>
-        <w:t>:</w:t>
-      </w:r>
-    </w:p>
-    <w:p>
-      <w:pPr>
-        <w:numPr>
-          <w:ilvl w:val="1"/>
-          <w:numId w:val="5"/>
-        </w:numPr>
-        <w:rPr>
-          <w:rFonts w:ascii="Times New Roman" w:hAnsi="Times New Roman" w:cs="Times New Roman"/>
-          <w:sz w:val="24"/>
-          <w:szCs w:val="24"/>
-        </w:rPr>
-      </w:pPr>
-      <w:r>
-        <w:rPr>
-          <w:rFonts w:ascii="Times New Roman" w:hAnsi="Times New Roman" w:cs="Times New Roman"/>
-          <w:sz w:val="24"/>
-          <w:szCs w:val="24"/>
-        </w:rPr>
-        <w:t>Measure the time taken to notify observers of a change.</w:t>
-      </w:r>
-    </w:p>
-    <w:p>
-      <w:pPr>
-        <w:numPr>
-          <w:ilvl w:val="0"/>
-          <w:numId w:val="5"/>
-        </w:numPr>
-        <w:rPr>
-          <w:rFonts w:ascii="Times New Roman" w:hAnsi="Times New Roman" w:cs="Times New Roman"/>
-          <w:sz w:val="24"/>
-          <w:szCs w:val="24"/>
-        </w:rPr>
-      </w:pPr>
-      <w:r>
-        <w:rPr>
-          <w:rFonts w:ascii="Times New Roman" w:hAnsi="Times New Roman" w:cs="Times New Roman"/>
-          <w:b/>
-          <w:bCs/>
-          <w:sz w:val="24"/>
-          <w:szCs w:val="24"/>
-        </w:rPr>
-        <w:t>Extensibility</w:t>
-      </w:r>
-      <w:r>
-        <w:rPr>
-          <w:rFonts w:ascii="Times New Roman" w:hAnsi="Times New Roman" w:cs="Times New Roman"/>
-          <w:sz w:val="24"/>
-          <w:szCs w:val="24"/>
-        </w:rPr>
-        <w:t>:</w:t>
-      </w:r>
-    </w:p>
-    <w:p>
-      <w:pPr>
-        <w:numPr>
-          <w:ilvl w:val="1"/>
-          <w:numId w:val="5"/>
-        </w:numPr>
-        <w:rPr>
-          <w:rFonts w:ascii="Times New Roman" w:hAnsi="Times New Roman" w:cs="Times New Roman"/>
-          <w:sz w:val="24"/>
-          <w:szCs w:val="24"/>
-        </w:rPr>
-      </w:pPr>
-      <w:r>
-        <w:rPr>
-          <w:rFonts w:ascii="Times New Roman" w:hAnsi="Times New Roman" w:cs="Times New Roman"/>
-          <w:sz w:val="24"/>
-          <w:szCs w:val="24"/>
-        </w:rPr>
-        <w:t>Introduce a new type of observer and evaluate code changes required.</w:t>
-      </w:r>
-    </w:p>
-    <w:p>
-      <w:pPr>
-        <w:rPr>
-          <w:rFonts w:ascii="Times New Roman" w:hAnsi="Times New Roman" w:cs="Times New Roman"/>
-        </w:rPr>
-      </w:pPr>
-      <w:r>
-        <w:rPr>
-          <w:rFonts w:ascii="Times New Roman" w:hAnsi="Times New Roman" w:cs="Times New Roman"/>
-          <w:sz w:val="24"/>
-          <w:szCs w:val="24"/>
-        </w:rPr>
-        <w:pict w14:anchorId="008586A3">
-          <v:rect id="_x0000_i1063" style="width:0;height:1.5pt" o:hralign="center" o:hrstd="t" o:hr="t" fillcolor="#a0a0a0" stroked="f"/>
-        </w:pict>
+          <w:sz w:val="24"/>
+          <w:szCs w:val="24"/>
+        </w:rPr>
+        <w:lastRenderedPageBreak/>
+        <w:t>Large-Scale Data: Experiments with a larger number of observers (e.g., 100+). This helps to observe how the system scales and performs as the number of observers grows.</w:t>
       </w:r>
     </w:p>
     <w:p>
@@ -908,261 +505,8 @@
           <w:sz w:val="28"/>
           <w:szCs w:val="28"/>
         </w:rPr>
-        <w:t>4. Validation Methodology</w:t>
-      </w:r>
-    </w:p>
-    <w:p>
-      <w:pPr>
-        <w:rPr>
-          <w:rFonts w:ascii="Times New Roman" w:hAnsi="Times New Roman" w:cs="Times New Roman"/>
-          <w:b/>
-          <w:bCs/>
-          <w:sz w:val="24"/>
-          <w:szCs w:val="24"/>
-        </w:rPr>
-      </w:pPr>
-      <w:r>
-        <w:rPr>
-          <w:rFonts w:ascii="Times New Roman" w:hAnsi="Times New Roman" w:cs="Times New Roman"/>
-          <w:b/>
-          <w:bCs/>
-          <w:sz w:val="24"/>
-          <w:szCs w:val="24"/>
-        </w:rPr>
-        <w:t>4.1. Metrics for Evaluation</w:t>
-      </w:r>
-    </w:p>
-    <w:p>
-      <w:pPr>
-        <w:numPr>
-          <w:ilvl w:val="0"/>
-          <w:numId w:val="6"/>
-        </w:numPr>
-        <w:rPr>
-          <w:rFonts w:ascii="Times New Roman" w:hAnsi="Times New Roman" w:cs="Times New Roman"/>
-          <w:sz w:val="24"/>
-          <w:szCs w:val="24"/>
-        </w:rPr>
-      </w:pPr>
-      <w:r>
-        <w:rPr>
-          <w:rFonts w:ascii="Times New Roman" w:hAnsi="Times New Roman" w:cs="Times New Roman"/>
-          <w:b/>
-          <w:bCs/>
-          <w:sz w:val="24"/>
-          <w:szCs w:val="24"/>
-        </w:rPr>
-        <w:t>Coupling</w:t>
-      </w:r>
-      <w:r>
-        <w:rPr>
-          <w:rFonts w:ascii="Times New Roman" w:hAnsi="Times New Roman" w:cs="Times New Roman"/>
-          <w:sz w:val="24"/>
-          <w:szCs w:val="24"/>
-        </w:rPr>
-        <w:t>: Use dependency analysis tools to compare the dependency graph of the system with and without the Observer Pattern.</w:t>
-      </w:r>
-    </w:p>
-    <w:p>
-      <w:pPr>
-        <w:numPr>
-          <w:ilvl w:val="0"/>
-          <w:numId w:val="6"/>
-        </w:numPr>
-        <w:rPr>
-          <w:rFonts w:ascii="Times New Roman" w:hAnsi="Times New Roman" w:cs="Times New Roman"/>
-          <w:sz w:val="24"/>
-          <w:szCs w:val="24"/>
-        </w:rPr>
-      </w:pPr>
-      <w:r>
-        <w:rPr>
-          <w:rFonts w:ascii="Times New Roman" w:hAnsi="Times New Roman" w:cs="Times New Roman"/>
-          <w:b/>
-          <w:bCs/>
-          <w:sz w:val="24"/>
-          <w:szCs w:val="24"/>
-        </w:rPr>
-        <w:t>Scalability</w:t>
-      </w:r>
-      <w:r>
-        <w:rPr>
-          <w:rFonts w:ascii="Times New Roman" w:hAnsi="Times New Roman" w:cs="Times New Roman"/>
-          <w:sz w:val="24"/>
-          <w:szCs w:val="24"/>
-        </w:rPr>
-        <w:t>: Measure notification time as the number of observers grows.</w:t>
-      </w:r>
-    </w:p>
-    <w:p>
-      <w:pPr>
-        <w:numPr>
-          <w:ilvl w:val="0"/>
-          <w:numId w:val="6"/>
-        </w:numPr>
-        <w:rPr>
-          <w:rFonts w:ascii="Times New Roman" w:hAnsi="Times New Roman" w:cs="Times New Roman"/>
-          <w:sz w:val="24"/>
-          <w:szCs w:val="24"/>
-        </w:rPr>
-      </w:pPr>
-      <w:r>
-        <w:rPr>
-          <w:rFonts w:ascii="Times New Roman" w:hAnsi="Times New Roman" w:cs="Times New Roman"/>
-          <w:b/>
-          <w:bCs/>
-          <w:sz w:val="24"/>
-          <w:szCs w:val="24"/>
-        </w:rPr>
-        <w:t>Maintainability</w:t>
-      </w:r>
-      <w:r>
-        <w:rPr>
-          <w:rFonts w:ascii="Times New Roman" w:hAnsi="Times New Roman" w:cs="Times New Roman"/>
-          <w:sz w:val="24"/>
-          <w:szCs w:val="24"/>
-        </w:rPr>
-        <w:t>: Assess the lines of code modified when adding a new observer or subject.</w:t>
-      </w:r>
-    </w:p>
-    <w:p>
-      <w:pPr>
-        <w:rPr>
-          <w:rFonts w:ascii="Times New Roman" w:hAnsi="Times New Roman" w:cs="Times New Roman"/>
-          <w:b/>
-          <w:bCs/>
-          <w:sz w:val="24"/>
-          <w:szCs w:val="24"/>
-        </w:rPr>
-      </w:pPr>
-      <w:r>
-        <w:rPr>
-          <w:rFonts w:ascii="Times New Roman" w:hAnsi="Times New Roman" w:cs="Times New Roman"/>
-          <w:b/>
-          <w:bCs/>
-          <w:sz w:val="24"/>
-          <w:szCs w:val="24"/>
-        </w:rPr>
-        <w:t>4.2. Validation Process</w:t>
-      </w:r>
-    </w:p>
-    <w:p>
-      <w:pPr>
-        <w:numPr>
-          <w:ilvl w:val="0"/>
-          <w:numId w:val="7"/>
-        </w:numPr>
-        <w:rPr>
-          <w:rFonts w:ascii="Times New Roman" w:hAnsi="Times New Roman" w:cs="Times New Roman"/>
-          <w:sz w:val="24"/>
-          <w:szCs w:val="24"/>
-        </w:rPr>
-      </w:pPr>
-      <w:r>
-        <w:rPr>
-          <w:rFonts w:ascii="Times New Roman" w:hAnsi="Times New Roman" w:cs="Times New Roman"/>
-          <w:sz w:val="24"/>
-          <w:szCs w:val="24"/>
-        </w:rPr>
-        <w:t>Implement both variants of the system using Python.</w:t>
-      </w:r>
-    </w:p>
-    <w:p>
-      <w:pPr>
-        <w:numPr>
-          <w:ilvl w:val="0"/>
-          <w:numId w:val="7"/>
-        </w:numPr>
-        <w:rPr>
-          <w:rFonts w:ascii="Times New Roman" w:hAnsi="Times New Roman" w:cs="Times New Roman"/>
-          <w:sz w:val="24"/>
-          <w:szCs w:val="24"/>
-        </w:rPr>
-      </w:pPr>
-      <w:r>
-        <w:rPr>
-          <w:rFonts w:ascii="Times New Roman" w:hAnsi="Times New Roman" w:cs="Times New Roman"/>
-          <w:sz w:val="24"/>
-          <w:szCs w:val="24"/>
-        </w:rPr>
-        <w:t>Use a profiler to measure execution time for notifications.</w:t>
-      </w:r>
-    </w:p>
-    <w:p>
-      <w:pPr>
-        <w:numPr>
-          <w:ilvl w:val="0"/>
-          <w:numId w:val="7"/>
-        </w:numPr>
-        <w:rPr>
-          <w:rFonts w:ascii="Times New Roman" w:hAnsi="Times New Roman" w:cs="Times New Roman"/>
-          <w:sz w:val="24"/>
-          <w:szCs w:val="24"/>
-        </w:rPr>
-      </w:pPr>
-      <w:r>
-        <w:rPr>
-          <w:rFonts w:ascii="Times New Roman" w:hAnsi="Times New Roman" w:cs="Times New Roman"/>
-          <w:sz w:val="24"/>
-          <w:szCs w:val="24"/>
-        </w:rPr>
-        <w:t>Simulate adding/removing observers and evaluate the required code changes.</w:t>
-      </w:r>
-    </w:p>
-    <w:p>
-      <w:pPr>
-        <w:rPr>
-          <w:rFonts w:ascii="Times New Roman" w:hAnsi="Times New Roman" w:cs="Times New Roman"/>
-          <w:b/>
-          <w:bCs/>
-          <w:sz w:val="24"/>
-          <w:szCs w:val="24"/>
-        </w:rPr>
-      </w:pPr>
-      <w:r>
-        <w:rPr>
-          <w:rFonts w:ascii="Times New Roman" w:hAnsi="Times New Roman" w:cs="Times New Roman"/>
-          <w:b/>
-          <w:bCs/>
-          <w:sz w:val="24"/>
-          <w:szCs w:val="24"/>
-        </w:rPr>
-        <w:t>4.3. Comparative Analysis</w:t>
-      </w:r>
-    </w:p>
-    <w:p>
-      <w:pPr>
-        <w:numPr>
-          <w:ilvl w:val="0"/>
-          <w:numId w:val="8"/>
-        </w:numPr>
-        <w:rPr>
-          <w:rFonts w:ascii="Times New Roman" w:hAnsi="Times New Roman" w:cs="Times New Roman"/>
-          <w:sz w:val="24"/>
-          <w:szCs w:val="24"/>
-        </w:rPr>
-      </w:pPr>
-      <w:r>
-        <w:rPr>
-          <w:rFonts w:ascii="Times New Roman" w:hAnsi="Times New Roman" w:cs="Times New Roman"/>
-          <w:sz w:val="24"/>
-          <w:szCs w:val="24"/>
-        </w:rPr>
-        <w:t>Compare results with studies in the literature that report on the coupling and scalability of real-time systems.</w:t>
-      </w:r>
-    </w:p>
-    <w:p>
-      <w:pPr>
-        <w:rPr>
-          <w:rFonts w:ascii="Times New Roman" w:hAnsi="Times New Roman" w:cs="Times New Roman"/>
-        </w:rPr>
-      </w:pPr>
-      <w:r>
-        <w:rPr>
-          <w:rFonts w:ascii="Times New Roman" w:hAnsi="Times New Roman" w:cs="Times New Roman"/>
-        </w:rPr>
-        <w:pict w14:anchorId="1D8ABDC2">
-          <v:rect id="_x0000_i1064" style="width:0;height:1.5pt" o:hralign="center" o:hrstd="t" o:hr="t" fillcolor="#a0a0a0" stroked="f"/>
+        <w:pict w14:anchorId="533D8D43">
+          <v:rect id="_x0000_i1069" style="width:0;height:1.5pt" o:hralign="center" o:hrstd="t" o:hr="t" fillcolor="#a0a0a0" stroked="f"/>
         </w:pict>
       </w:r>
     </w:p>
@@ -1174,21 +518,406 @@
           <w:bCs/>
           <w:sz w:val="28"/>
           <w:szCs w:val="28"/>
-          <w:lang w:val="en-US"/>
-        </w:rPr>
-      </w:pPr>
-    </w:p>
-    <w:p>
-      <w:pPr>
+        </w:rPr>
+      </w:pPr>
+      <w:r>
         <w:rPr>
           <w:rFonts w:ascii="Times New Roman" w:hAnsi="Times New Roman" w:cs="Times New Roman"/>
           <w:b/>
           <w:bCs/>
           <w:sz w:val="28"/>
           <w:szCs w:val="28"/>
-          <w:lang w:val="en-US"/>
-        </w:rPr>
-      </w:pPr>
+        </w:rPr>
+        <w:t>2. Experimental Procedure</w:t>
+      </w:r>
+    </w:p>
+    <w:p>
+      <w:pPr>
+        <w:rPr>
+          <w:rFonts w:ascii="Times New Roman" w:hAnsi="Times New Roman" w:cs="Times New Roman"/>
+          <w:sz w:val="24"/>
+          <w:szCs w:val="24"/>
+        </w:rPr>
+      </w:pPr>
+      <w:r>
+        <w:rPr>
+          <w:rFonts w:ascii="Times New Roman" w:hAnsi="Times New Roman" w:cs="Times New Roman"/>
+          <w:sz w:val="24"/>
+          <w:szCs w:val="24"/>
+        </w:rPr>
+        <w:t>2.1 System Setup</w:t>
+      </w:r>
+    </w:p>
+    <w:p>
+      <w:pPr>
+        <w:numPr>
+          <w:ilvl w:val="0"/>
+          <w:numId w:val="17"/>
+        </w:numPr>
+        <w:rPr>
+          <w:rFonts w:ascii="Times New Roman" w:hAnsi="Times New Roman" w:cs="Times New Roman"/>
+          <w:sz w:val="24"/>
+          <w:szCs w:val="24"/>
+        </w:rPr>
+      </w:pPr>
+      <w:r>
+        <w:rPr>
+          <w:rFonts w:ascii="Times New Roman" w:hAnsi="Times New Roman" w:cs="Times New Roman"/>
+          <w:sz w:val="24"/>
+          <w:szCs w:val="24"/>
+        </w:rPr>
+        <w:t>Without the Observer Pattern:</w:t>
+      </w:r>
+    </w:p>
+    <w:p>
+      <w:pPr>
+        <w:numPr>
+          <w:ilvl w:val="1"/>
+          <w:numId w:val="17"/>
+        </w:numPr>
+        <w:rPr>
+          <w:rFonts w:ascii="Times New Roman" w:hAnsi="Times New Roman" w:cs="Times New Roman"/>
+          <w:sz w:val="24"/>
+          <w:szCs w:val="24"/>
+        </w:rPr>
+      </w:pPr>
+      <w:r>
+        <w:rPr>
+          <w:rFonts w:ascii="Times New Roman" w:hAnsi="Times New Roman" w:cs="Times New Roman"/>
+          <w:sz w:val="24"/>
+          <w:szCs w:val="24"/>
+        </w:rPr>
+        <w:t>In this approach, the subject does not notify observers automatically. Observers need to poll the subject to check if there is a state change (manual querying).</w:t>
+      </w:r>
+    </w:p>
+    <w:p>
+      <w:pPr>
+        <w:numPr>
+          <w:ilvl w:val="0"/>
+          <w:numId w:val="17"/>
+        </w:numPr>
+        <w:rPr>
+          <w:rFonts w:ascii="Times New Roman" w:hAnsi="Times New Roman" w:cs="Times New Roman"/>
+          <w:sz w:val="24"/>
+          <w:szCs w:val="24"/>
+        </w:rPr>
+      </w:pPr>
+      <w:r>
+        <w:rPr>
+          <w:rFonts w:ascii="Times New Roman" w:hAnsi="Times New Roman" w:cs="Times New Roman"/>
+          <w:sz w:val="24"/>
+          <w:szCs w:val="24"/>
+        </w:rPr>
+        <w:t>With the Observer Pattern:</w:t>
+      </w:r>
+    </w:p>
+    <w:p>
+      <w:pPr>
+        <w:numPr>
+          <w:ilvl w:val="1"/>
+          <w:numId w:val="17"/>
+        </w:numPr>
+        <w:rPr>
+          <w:rFonts w:ascii="Times New Roman" w:hAnsi="Times New Roman" w:cs="Times New Roman"/>
+          <w:sz w:val="24"/>
+          <w:szCs w:val="24"/>
+        </w:rPr>
+      </w:pPr>
+      <w:r>
+        <w:rPr>
+          <w:rFonts w:ascii="Times New Roman" w:hAnsi="Times New Roman" w:cs="Times New Roman"/>
+          <w:sz w:val="24"/>
+          <w:szCs w:val="24"/>
+        </w:rPr>
+        <w:t>The subject maintains a list of observers. When the state changes, it automatically notifies each observer of the change (no polling).</w:t>
+      </w:r>
+    </w:p>
+    <w:p>
+      <w:pPr>
+        <w:rPr>
+          <w:rFonts w:ascii="Times New Roman" w:hAnsi="Times New Roman" w:cs="Times New Roman"/>
+          <w:sz w:val="24"/>
+          <w:szCs w:val="24"/>
+        </w:rPr>
+      </w:pPr>
+      <w:r>
+        <w:rPr>
+          <w:rFonts w:ascii="Times New Roman" w:hAnsi="Times New Roman" w:cs="Times New Roman"/>
+          <w:sz w:val="24"/>
+          <w:szCs w:val="24"/>
+        </w:rPr>
+        <w:t>2.2 Test Scenarios</w:t>
+      </w:r>
+    </w:p>
+    <w:p>
+      <w:pPr>
+        <w:rPr>
+          <w:rFonts w:ascii="Times New Roman" w:hAnsi="Times New Roman" w:cs="Times New Roman"/>
+          <w:sz w:val="24"/>
+          <w:szCs w:val="24"/>
+        </w:rPr>
+      </w:pPr>
+      <w:r>
+        <w:rPr>
+          <w:rFonts w:ascii="Times New Roman" w:hAnsi="Times New Roman" w:cs="Times New Roman"/>
+          <w:sz w:val="24"/>
+          <w:szCs w:val="24"/>
+        </w:rPr>
+        <w:t>To evaluate and compare the two approaches, we will perform the following experiments:</w:t>
+      </w:r>
+    </w:p>
+    <w:p>
+      <w:pPr>
+        <w:numPr>
+          <w:ilvl w:val="0"/>
+          <w:numId w:val="18"/>
+        </w:numPr>
+        <w:rPr>
+          <w:rFonts w:ascii="Times New Roman" w:hAnsi="Times New Roman" w:cs="Times New Roman"/>
+          <w:sz w:val="24"/>
+          <w:szCs w:val="24"/>
+        </w:rPr>
+      </w:pPr>
+      <w:r>
+        <w:rPr>
+          <w:rFonts w:ascii="Times New Roman" w:hAnsi="Times New Roman" w:cs="Times New Roman"/>
+          <w:sz w:val="24"/>
+          <w:szCs w:val="24"/>
+        </w:rPr>
+        <w:t>Scenario 1: Maintainability</w:t>
+      </w:r>
+    </w:p>
+    <w:p>
+      <w:pPr>
+        <w:numPr>
+          <w:ilvl w:val="1"/>
+          <w:numId w:val="18"/>
+        </w:numPr>
+        <w:rPr>
+          <w:rFonts w:ascii="Times New Roman" w:hAnsi="Times New Roman" w:cs="Times New Roman"/>
+          <w:sz w:val="24"/>
+          <w:szCs w:val="24"/>
+        </w:rPr>
+      </w:pPr>
+      <w:r>
+        <w:rPr>
+          <w:rFonts w:ascii="Times New Roman" w:hAnsi="Times New Roman" w:cs="Times New Roman"/>
+          <w:sz w:val="24"/>
+          <w:szCs w:val="24"/>
+        </w:rPr>
+        <w:t>Add a new observer to the system and measure how much existing code must be modified.</w:t>
+      </w:r>
+    </w:p>
+    <w:p>
+      <w:pPr>
+        <w:numPr>
+          <w:ilvl w:val="1"/>
+          <w:numId w:val="18"/>
+        </w:numPr>
+        <w:rPr>
+          <w:rFonts w:ascii="Times New Roman" w:hAnsi="Times New Roman" w:cs="Times New Roman"/>
+          <w:sz w:val="24"/>
+          <w:szCs w:val="24"/>
+        </w:rPr>
+      </w:pPr>
+      <w:r>
+        <w:rPr>
+          <w:rFonts w:ascii="Times New Roman" w:hAnsi="Times New Roman" w:cs="Times New Roman"/>
+          <w:sz w:val="24"/>
+          <w:szCs w:val="24"/>
+        </w:rPr>
+        <w:t>Without Observer Pattern: Adding a new observer requires changes in the subject and observer classes.</w:t>
+      </w:r>
+    </w:p>
+    <w:p>
+      <w:pPr>
+        <w:numPr>
+          <w:ilvl w:val="1"/>
+          <w:numId w:val="18"/>
+        </w:numPr>
+        <w:rPr>
+          <w:rFonts w:ascii="Times New Roman" w:hAnsi="Times New Roman" w:cs="Times New Roman"/>
+          <w:sz w:val="24"/>
+          <w:szCs w:val="24"/>
+        </w:rPr>
+      </w:pPr>
+      <w:r>
+        <w:rPr>
+          <w:rFonts w:ascii="Times New Roman" w:hAnsi="Times New Roman" w:cs="Times New Roman"/>
+          <w:sz w:val="24"/>
+          <w:szCs w:val="24"/>
+        </w:rPr>
+        <w:t>With Observer Pattern: New observers can be added with minimal code changes, as the Observer Pattern decouples the observer from the subject.</w:t>
+      </w:r>
+    </w:p>
+    <w:p>
+      <w:pPr>
+        <w:numPr>
+          <w:ilvl w:val="0"/>
+          <w:numId w:val="18"/>
+        </w:numPr>
+        <w:rPr>
+          <w:rFonts w:ascii="Times New Roman" w:hAnsi="Times New Roman" w:cs="Times New Roman"/>
+          <w:sz w:val="24"/>
+          <w:szCs w:val="24"/>
+        </w:rPr>
+      </w:pPr>
+      <w:r>
+        <w:rPr>
+          <w:rFonts w:ascii="Times New Roman" w:hAnsi="Times New Roman" w:cs="Times New Roman"/>
+          <w:sz w:val="24"/>
+          <w:szCs w:val="24"/>
+        </w:rPr>
+        <w:t>Scenario 2: Reusability</w:t>
+      </w:r>
+    </w:p>
+    <w:p>
+      <w:pPr>
+        <w:numPr>
+          <w:ilvl w:val="1"/>
+          <w:numId w:val="18"/>
+        </w:numPr>
+        <w:rPr>
+          <w:rFonts w:ascii="Times New Roman" w:hAnsi="Times New Roman" w:cs="Times New Roman"/>
+          <w:sz w:val="24"/>
+          <w:szCs w:val="24"/>
+        </w:rPr>
+      </w:pPr>
+      <w:r>
+        <w:rPr>
+          <w:rFonts w:ascii="Times New Roman" w:hAnsi="Times New Roman" w:cs="Times New Roman"/>
+          <w:sz w:val="24"/>
+          <w:szCs w:val="24"/>
+        </w:rPr>
+        <w:t>Reuse the subject and observer setup in a new context (e.g., different subject types like weather data).</w:t>
+      </w:r>
+    </w:p>
+    <w:p>
+      <w:pPr>
+        <w:numPr>
+          <w:ilvl w:val="1"/>
+          <w:numId w:val="18"/>
+        </w:numPr>
+        <w:rPr>
+          <w:rFonts w:ascii="Times New Roman" w:hAnsi="Times New Roman" w:cs="Times New Roman"/>
+          <w:sz w:val="24"/>
+          <w:szCs w:val="24"/>
+        </w:rPr>
+      </w:pPr>
+      <w:r>
+        <w:rPr>
+          <w:rFonts w:ascii="Times New Roman" w:hAnsi="Times New Roman" w:cs="Times New Roman"/>
+          <w:sz w:val="24"/>
+          <w:szCs w:val="24"/>
+        </w:rPr>
+        <w:t>Without Observer Pattern: Significant modifications may be required to adapt the system.</w:t>
+      </w:r>
+    </w:p>
+    <w:p>
+      <w:pPr>
+        <w:numPr>
+          <w:ilvl w:val="1"/>
+          <w:numId w:val="18"/>
+        </w:numPr>
+        <w:rPr>
+          <w:rFonts w:ascii="Times New Roman" w:hAnsi="Times New Roman" w:cs="Times New Roman"/>
+          <w:sz w:val="24"/>
+          <w:szCs w:val="24"/>
+        </w:rPr>
+      </w:pPr>
+      <w:r>
+        <w:rPr>
+          <w:rFonts w:ascii="Times New Roman" w:hAnsi="Times New Roman" w:cs="Times New Roman"/>
+          <w:sz w:val="24"/>
+          <w:szCs w:val="24"/>
+        </w:rPr>
+        <w:t>With Observer Pattern: Observers can be reused easily, and different types of subjects can be observed with minimal code changes.</w:t>
+      </w:r>
+    </w:p>
+    <w:p>
+      <w:pPr>
+        <w:numPr>
+          <w:ilvl w:val="0"/>
+          <w:numId w:val="18"/>
+        </w:numPr>
+        <w:rPr>
+          <w:rFonts w:ascii="Times New Roman" w:hAnsi="Times New Roman" w:cs="Times New Roman"/>
+          <w:sz w:val="24"/>
+          <w:szCs w:val="24"/>
+        </w:rPr>
+      </w:pPr>
+      <w:r>
+        <w:rPr>
+          <w:rFonts w:ascii="Times New Roman" w:hAnsi="Times New Roman" w:cs="Times New Roman"/>
+          <w:sz w:val="24"/>
+          <w:szCs w:val="24"/>
+        </w:rPr>
+        <w:t>Scenario 3: Flexibility and Extensibility</w:t>
+      </w:r>
+    </w:p>
+    <w:p>
+      <w:pPr>
+        <w:numPr>
+          <w:ilvl w:val="1"/>
+          <w:numId w:val="18"/>
+        </w:numPr>
+        <w:rPr>
+          <w:rFonts w:ascii="Times New Roman" w:hAnsi="Times New Roman" w:cs="Times New Roman"/>
+          <w:sz w:val="24"/>
+          <w:szCs w:val="24"/>
+        </w:rPr>
+      </w:pPr>
+      <w:r>
+        <w:rPr>
+          <w:rFonts w:ascii="Times New Roman" w:hAnsi="Times New Roman" w:cs="Times New Roman"/>
+          <w:sz w:val="24"/>
+          <w:szCs w:val="24"/>
+        </w:rPr>
+        <w:t>Add or remove observers dynamically and measure the ease with which this can be done.</w:t>
+      </w:r>
+    </w:p>
+    <w:p>
+      <w:pPr>
+        <w:numPr>
+          <w:ilvl w:val="1"/>
+          <w:numId w:val="18"/>
+        </w:numPr>
+        <w:rPr>
+          <w:rFonts w:ascii="Times New Roman" w:hAnsi="Times New Roman" w:cs="Times New Roman"/>
+          <w:sz w:val="24"/>
+          <w:szCs w:val="24"/>
+        </w:rPr>
+      </w:pPr>
+      <w:r>
+        <w:rPr>
+          <w:rFonts w:ascii="Times New Roman" w:hAnsi="Times New Roman" w:cs="Times New Roman"/>
+          <w:sz w:val="24"/>
+          <w:szCs w:val="24"/>
+        </w:rPr>
+        <w:t>Without Observer Pattern: Modifying the list of observers may require significant changes to the subject’s code.</w:t>
+      </w:r>
+    </w:p>
+    <w:p>
+      <w:pPr>
+        <w:numPr>
+          <w:ilvl w:val="1"/>
+          <w:numId w:val="18"/>
+        </w:numPr>
+        <w:rPr>
+          <w:rFonts w:ascii="Times New Roman" w:hAnsi="Times New Roman" w:cs="Times New Roman"/>
+          <w:sz w:val="24"/>
+          <w:szCs w:val="24"/>
+        </w:rPr>
+      </w:pPr>
+      <w:r>
+        <w:rPr>
+          <w:rFonts w:ascii="Times New Roman" w:hAnsi="Times New Roman" w:cs="Times New Roman"/>
+          <w:sz w:val="24"/>
+          <w:szCs w:val="24"/>
+        </w:rPr>
+        <w:lastRenderedPageBreak/>
+        <w:t>With Observer Pattern: Observers can be added or removed dynamically without any changes to the core logic of the subject.</w:t>
+      </w:r>
     </w:p>
     <w:p>
       <w:pPr>
@@ -1208,374 +937,8 @@
           <w:sz w:val="28"/>
           <w:szCs w:val="28"/>
         </w:rPr>
-        <w:lastRenderedPageBreak/>
-        <w:t>5. Mathematical Model</w:t>
-      </w:r>
-    </w:p>
-    <w:p>
-      <w:pPr>
-        <w:rPr>
-          <w:rFonts w:ascii="Times New Roman" w:hAnsi="Times New Roman" w:cs="Times New Roman"/>
-          <w:sz w:val="24"/>
-          <w:szCs w:val="24"/>
-        </w:rPr>
-      </w:pPr>
-      <w:r>
-        <w:rPr>
-          <w:rFonts w:ascii="Times New Roman" w:hAnsi="Times New Roman" w:cs="Times New Roman"/>
-          <w:sz w:val="24"/>
-          <w:szCs w:val="24"/>
-        </w:rPr>
-        <w:t>The experimental behavior is modeled as follows:</w:t>
-      </w:r>
-    </w:p>
-    <w:p>
-      <w:pPr>
-        <w:numPr>
-          <w:ilvl w:val="0"/>
-          <w:numId w:val="9"/>
-        </w:numPr>
-        <w:rPr>
-          <w:rFonts w:ascii="Times New Roman" w:hAnsi="Times New Roman" w:cs="Times New Roman"/>
-          <w:sz w:val="24"/>
-          <w:szCs w:val="24"/>
-        </w:rPr>
-      </w:pPr>
-      <w:r>
-        <w:rPr>
-          <w:rFonts w:ascii="Times New Roman" w:hAnsi="Times New Roman" w:cs="Times New Roman"/>
-          <w:b/>
-          <w:bCs/>
-          <w:sz w:val="24"/>
-          <w:szCs w:val="24"/>
-        </w:rPr>
-        <w:t>Notification Time Without Observer Pattern</w:t>
-      </w:r>
-      <w:r>
-        <w:rPr>
-          <w:rFonts w:ascii="Times New Roman" w:hAnsi="Times New Roman" w:cs="Times New Roman"/>
-          <w:sz w:val="24"/>
-          <w:szCs w:val="24"/>
-        </w:rPr>
-        <w:t>:</w:t>
-      </w:r>
-    </w:p>
-    <w:p>
-      <w:pPr>
-        <w:numPr>
-          <w:ilvl w:val="1"/>
-          <w:numId w:val="9"/>
-        </w:numPr>
-        <w:rPr>
-          <w:rFonts w:ascii="Times New Roman" w:hAnsi="Times New Roman" w:cs="Times New Roman"/>
-          <w:sz w:val="24"/>
-          <w:szCs w:val="24"/>
-        </w:rPr>
-      </w:pPr>
-      <w:r>
-        <w:rPr>
-          <w:rFonts w:ascii="Times New Roman" w:hAnsi="Times New Roman" w:cs="Times New Roman"/>
-          <w:sz w:val="24"/>
-          <w:szCs w:val="24"/>
-        </w:rPr>
-        <w:t>Each observer polls the subject for updates:</w:t>
-      </w:r>
-      <w:r>
-        <w:rPr>
-          <w:rFonts w:ascii="Times New Roman" w:hAnsi="Times New Roman" w:cs="Times New Roman"/>
-          <w:sz w:val="24"/>
-          <w:szCs w:val="24"/>
-        </w:rPr>
-        <w:br/>
-        <w:t>Twithout=O(N</w:t>
-      </w:r>
-      <w:r>
-        <w:rPr>
-          <w:rFonts w:ascii="Times New Roman" w:hAnsi="Times New Roman" w:cs="Times New Roman"/>
-          <w:sz w:val="24"/>
-          <w:szCs w:val="24"/>
-          <w:lang w:val="en-US"/>
-        </w:rPr>
-        <w:t>^</w:t>
-      </w:r>
-      <w:r>
-        <w:rPr>
-          <w:rFonts w:ascii="Times New Roman" w:hAnsi="Times New Roman" w:cs="Times New Roman"/>
-          <w:sz w:val="24"/>
-          <w:szCs w:val="24"/>
-        </w:rPr>
-        <w:t>2) where N is the number of observers.</w:t>
-      </w:r>
-    </w:p>
-    <w:p>
-      <w:pPr>
-        <w:numPr>
-          <w:ilvl w:val="0"/>
-          <w:numId w:val="9"/>
-        </w:numPr>
-        <w:rPr>
-          <w:rFonts w:ascii="Times New Roman" w:hAnsi="Times New Roman" w:cs="Times New Roman"/>
-          <w:sz w:val="24"/>
-          <w:szCs w:val="24"/>
-        </w:rPr>
-      </w:pPr>
-      <w:r>
-        <w:rPr>
-          <w:rFonts w:ascii="Times New Roman" w:hAnsi="Times New Roman" w:cs="Times New Roman"/>
-          <w:b/>
-          <w:bCs/>
-          <w:sz w:val="24"/>
-          <w:szCs w:val="24"/>
-        </w:rPr>
-        <w:t>Notification Time With Observer Pattern</w:t>
-      </w:r>
-      <w:r>
-        <w:rPr>
-          <w:rFonts w:ascii="Times New Roman" w:hAnsi="Times New Roman" w:cs="Times New Roman"/>
-          <w:sz w:val="24"/>
-          <w:szCs w:val="24"/>
-        </w:rPr>
-        <w:t>:</w:t>
-      </w:r>
-    </w:p>
-    <w:p>
-      <w:pPr>
-        <w:numPr>
-          <w:ilvl w:val="1"/>
-          <w:numId w:val="9"/>
-        </w:numPr>
-        <w:rPr>
-          <w:rFonts w:ascii="Times New Roman" w:hAnsi="Times New Roman" w:cs="Times New Roman"/>
-          <w:sz w:val="24"/>
-          <w:szCs w:val="24"/>
-        </w:rPr>
-      </w:pPr>
-      <w:r>
-        <w:rPr>
-          <w:rFonts w:ascii="Times New Roman" w:hAnsi="Times New Roman" w:cs="Times New Roman"/>
-          <w:sz w:val="24"/>
-          <w:szCs w:val="24"/>
-        </w:rPr>
-        <w:t>The subject actively pushes updates to observers:</w:t>
-      </w:r>
-      <w:r>
-        <w:rPr>
-          <w:rFonts w:ascii="Times New Roman" w:hAnsi="Times New Roman" w:cs="Times New Roman"/>
-          <w:sz w:val="24"/>
-          <w:szCs w:val="24"/>
-        </w:rPr>
-        <w:br/>
-        <w:t>Twith=O(N</w:t>
-      </w:r>
-      <w:r>
-        <w:rPr>
-          <w:rFonts w:ascii="Times New Roman" w:hAnsi="Times New Roman" w:cs="Times New Roman"/>
-          <w:sz w:val="24"/>
-          <w:szCs w:val="24"/>
-          <w:lang w:val="en-US"/>
-        </w:rPr>
-        <w:t xml:space="preserve">), </w:t>
-      </w:r>
-      <w:r>
-        <w:rPr>
-          <w:rFonts w:ascii="Times New Roman" w:hAnsi="Times New Roman" w:cs="Times New Roman"/>
-          <w:sz w:val="24"/>
-          <w:szCs w:val="24"/>
-        </w:rPr>
-        <w:t>demonstrating linear scalability.</w:t>
-      </w:r>
-    </w:p>
-    <w:p>
-      <w:pPr>
-        <w:numPr>
-          <w:ilvl w:val="0"/>
-          <w:numId w:val="9"/>
-        </w:numPr>
-        <w:rPr>
-          <w:rFonts w:ascii="Times New Roman" w:hAnsi="Times New Roman" w:cs="Times New Roman"/>
-          <w:sz w:val="24"/>
-          <w:szCs w:val="24"/>
-        </w:rPr>
-      </w:pPr>
-      <w:r>
-        <w:rPr>
-          <w:rFonts w:ascii="Times New Roman" w:hAnsi="Times New Roman" w:cs="Times New Roman"/>
-          <w:b/>
-          <w:bCs/>
-          <w:sz w:val="24"/>
-          <w:szCs w:val="24"/>
-        </w:rPr>
-        <w:t>Coupling Metric</w:t>
-      </w:r>
-      <w:r>
-        <w:rPr>
-          <w:rFonts w:ascii="Times New Roman" w:hAnsi="Times New Roman" w:cs="Times New Roman"/>
-          <w:sz w:val="24"/>
-          <w:szCs w:val="24"/>
-        </w:rPr>
-        <w:t>:</w:t>
-      </w:r>
-    </w:p>
-    <w:p>
-      <w:pPr>
-        <w:numPr>
-          <w:ilvl w:val="1"/>
-          <w:numId w:val="9"/>
-        </w:numPr>
-        <w:rPr>
-          <w:rFonts w:ascii="Times New Roman" w:hAnsi="Times New Roman" w:cs="Times New Roman"/>
-          <w:sz w:val="24"/>
-          <w:szCs w:val="24"/>
-        </w:rPr>
-      </w:pPr>
-      <w:r>
-        <w:rPr>
-          <w:rFonts w:ascii="Times New Roman" w:hAnsi="Times New Roman" w:cs="Times New Roman"/>
-          <w:sz w:val="24"/>
-          <w:szCs w:val="24"/>
-        </w:rPr>
-        <w:t>Coupling is measured by the number of dependencies:</w:t>
-      </w:r>
-    </w:p>
-    <w:p>
-      <w:pPr>
-        <w:numPr>
-          <w:ilvl w:val="2"/>
-          <w:numId w:val="9"/>
-        </w:numPr>
-        <w:rPr>
-          <w:rFonts w:ascii="Times New Roman" w:hAnsi="Times New Roman" w:cs="Times New Roman"/>
-          <w:sz w:val="24"/>
-          <w:szCs w:val="24"/>
-        </w:rPr>
-      </w:pPr>
-      <w:r>
-        <w:rPr>
-          <w:rFonts w:ascii="Times New Roman" w:hAnsi="Times New Roman" w:cs="Times New Roman"/>
-          <w:sz w:val="24"/>
-          <w:szCs w:val="24"/>
-        </w:rPr>
-        <w:t>Without Observer: Cwithout</w:t>
-      </w:r>
-      <w:r>
-        <w:rPr>
-          <w:rFonts w:ascii="Times New Roman" w:hAnsi="Times New Roman" w:cs="Times New Roman"/>
-          <w:sz w:val="24"/>
-          <w:szCs w:val="24"/>
-          <w:lang w:val="en-US"/>
-        </w:rPr>
-        <w:t xml:space="preserve"> </w:t>
-      </w:r>
-      <w:r>
-        <w:rPr>
-          <w:rFonts w:ascii="Cambria Math" w:hAnsi="Cambria Math" w:cs="Cambria Math"/>
-          <w:sz w:val="24"/>
-          <w:szCs w:val="24"/>
-        </w:rPr>
-        <w:t>∝</w:t>
-      </w:r>
-      <w:r>
-        <w:rPr>
-          <w:rFonts w:ascii="Cambria Math" w:hAnsi="Cambria Math" w:cs="Cambria Math"/>
-          <w:sz w:val="24"/>
-          <w:szCs w:val="24"/>
-          <w:lang w:val="en-US"/>
-        </w:rPr>
-        <w:t xml:space="preserve"> </w:t>
-      </w:r>
-      <w:r>
-        <w:rPr>
-          <w:rFonts w:ascii="Times New Roman" w:hAnsi="Times New Roman" w:cs="Times New Roman"/>
-          <w:sz w:val="24"/>
-          <w:szCs w:val="24"/>
-        </w:rPr>
-        <w:t>O(N×M)</w:t>
-      </w:r>
-      <w:r>
-        <w:rPr>
-          <w:rFonts w:ascii="Times New Roman" w:hAnsi="Times New Roman" w:cs="Times New Roman"/>
-          <w:sz w:val="24"/>
-          <w:szCs w:val="24"/>
-          <w:lang w:val="en-US"/>
-        </w:rPr>
-        <w:t>,</w:t>
-      </w:r>
-      <w:r>
-        <w:rPr>
-          <w:rFonts w:ascii="Times New Roman" w:hAnsi="Times New Roman" w:cs="Times New Roman"/>
-          <w:sz w:val="24"/>
-          <w:szCs w:val="24"/>
-        </w:rPr>
-        <w:t xml:space="preserve"> where M is the number of subjects.</w:t>
-      </w:r>
-    </w:p>
-    <w:p>
-      <w:pPr>
-        <w:numPr>
-          <w:ilvl w:val="2"/>
-          <w:numId w:val="9"/>
-        </w:numPr>
-        <w:rPr>
-          <w:rFonts w:ascii="Times New Roman" w:hAnsi="Times New Roman" w:cs="Times New Roman"/>
-          <w:sz w:val="24"/>
-          <w:szCs w:val="24"/>
-        </w:rPr>
-      </w:pPr>
-      <w:r>
-        <w:rPr>
-          <w:rFonts w:ascii="Times New Roman" w:hAnsi="Times New Roman" w:cs="Times New Roman"/>
-          <w:sz w:val="24"/>
-          <w:szCs w:val="24"/>
-        </w:rPr>
-        <w:t>With Observer: Cwith</w:t>
-      </w:r>
-      <w:r>
-        <w:rPr>
-          <w:rFonts w:ascii="Times New Roman" w:hAnsi="Times New Roman" w:cs="Times New Roman"/>
-          <w:sz w:val="24"/>
-          <w:szCs w:val="24"/>
-          <w:lang w:val="en-US"/>
-        </w:rPr>
-        <w:t xml:space="preserve"> </w:t>
-      </w:r>
-      <w:r>
-        <w:rPr>
-          <w:rFonts w:ascii="Cambria Math" w:hAnsi="Cambria Math" w:cs="Cambria Math"/>
-          <w:sz w:val="24"/>
-          <w:szCs w:val="24"/>
-        </w:rPr>
-        <w:t>∝</w:t>
-      </w:r>
-      <w:r>
-        <w:rPr>
-          <w:rFonts w:ascii="Cambria Math" w:hAnsi="Cambria Math" w:cs="Cambria Math"/>
-          <w:sz w:val="24"/>
-          <w:szCs w:val="24"/>
-          <w:lang w:val="en-US"/>
-        </w:rPr>
-        <w:t xml:space="preserve"> </w:t>
-      </w:r>
-      <w:r>
-        <w:rPr>
-          <w:rFonts w:ascii="Times New Roman" w:hAnsi="Times New Roman" w:cs="Times New Roman"/>
-          <w:sz w:val="24"/>
-          <w:szCs w:val="24"/>
-        </w:rPr>
-        <w:t>O(N+M)</w:t>
-      </w:r>
-    </w:p>
-    <w:p>
-      <w:pPr>
-        <w:rPr>
-          <w:rFonts w:ascii="Times New Roman" w:hAnsi="Times New Roman" w:cs="Times New Roman"/>
-        </w:rPr>
-      </w:pPr>
-      <w:r>
-        <w:rPr>
-          <w:rFonts w:ascii="Times New Roman" w:hAnsi="Times New Roman" w:cs="Times New Roman"/>
-        </w:rPr>
-        <w:pict w14:anchorId="6E9E8B33">
-          <v:rect id="_x0000_i1065" style="width:0;height:1.5pt" o:hralign="center" o:hrstd="t" o:hr="t" fillcolor="#a0a0a0" stroked="f"/>
+        <w:pict w14:anchorId="7B611EAD">
+          <v:rect id="_x0000_i1070" style="width:0;height:1.5pt" o:hralign="center" o:hrstd="t" o:hr="t" fillcolor="#a0a0a0" stroked="f"/>
         </w:pict>
       </w:r>
     </w:p>
@@ -1597,14 +960,48 @@
           <w:sz w:val="28"/>
           <w:szCs w:val="28"/>
         </w:rPr>
-        <w:t>6. Expected Outcomes</w:t>
+        <w:t>3. Validation of Results</w:t>
+      </w:r>
+    </w:p>
+    <w:p>
+      <w:pPr>
+        <w:rPr>
+          <w:rFonts w:ascii="Times New Roman" w:hAnsi="Times New Roman" w:cs="Times New Roman"/>
+          <w:sz w:val="24"/>
+          <w:szCs w:val="24"/>
+        </w:rPr>
+      </w:pPr>
+      <w:r>
+        <w:rPr>
+          <w:rFonts w:ascii="Times New Roman" w:hAnsi="Times New Roman" w:cs="Times New Roman"/>
+          <w:sz w:val="24"/>
+          <w:szCs w:val="24"/>
+        </w:rPr>
+        <w:t>3.1 Comparison to Literature</w:t>
+      </w:r>
+    </w:p>
+    <w:p>
+      <w:pPr>
+        <w:rPr>
+          <w:rFonts w:ascii="Times New Roman" w:hAnsi="Times New Roman" w:cs="Times New Roman"/>
+          <w:sz w:val="24"/>
+          <w:szCs w:val="24"/>
+        </w:rPr>
+      </w:pPr>
+      <w:r>
+        <w:rPr>
+          <w:rFonts w:ascii="Times New Roman" w:hAnsi="Times New Roman" w:cs="Times New Roman"/>
+          <w:sz w:val="24"/>
+          <w:szCs w:val="24"/>
+        </w:rPr>
+        <w:t>To validate the benefits of the Observer Pattern, we compare results with literature and existing studies. Specifically, we compare:</w:t>
       </w:r>
     </w:p>
     <w:p>
       <w:pPr>
         <w:numPr>
           <w:ilvl w:val="0"/>
-          <w:numId w:val="10"/>
+          <w:numId w:val="19"/>
         </w:numPr>
         <w:rPr>
           <w:rFonts w:ascii="Times New Roman" w:hAnsi="Times New Roman" w:cs="Times New Roman"/>
@@ -1615,48 +1012,17 @@
       <w:r>
         <w:rPr>
           <w:rFonts w:ascii="Times New Roman" w:hAnsi="Times New Roman" w:cs="Times New Roman"/>
-          <w:b/>
-          <w:bCs/>
-          <w:sz w:val="24"/>
-          <w:szCs w:val="24"/>
-        </w:rPr>
-        <w:t>Improved Scalability</w:t>
-      </w:r>
-      <w:r>
-        <w:rPr>
-          <w:rFonts w:ascii="Times New Roman" w:hAnsi="Times New Roman" w:cs="Times New Roman"/>
-          <w:sz w:val="24"/>
-          <w:szCs w:val="24"/>
-        </w:rPr>
-        <w:t>:</w:t>
-      </w:r>
-    </w:p>
-    <w:p>
-      <w:pPr>
-        <w:numPr>
-          <w:ilvl w:val="1"/>
-          <w:numId w:val="10"/>
-        </w:numPr>
-        <w:rPr>
-          <w:rFonts w:ascii="Times New Roman" w:hAnsi="Times New Roman" w:cs="Times New Roman"/>
-          <w:sz w:val="24"/>
-          <w:szCs w:val="24"/>
-        </w:rPr>
-      </w:pPr>
-      <w:r>
-        <w:rPr>
-          <w:rFonts w:ascii="Times New Roman" w:hAnsi="Times New Roman" w:cs="Times New Roman"/>
-          <w:sz w:val="24"/>
-          <w:szCs w:val="24"/>
-        </w:rPr>
-        <w:t>Notification time increases linearly with observers in the Observer Pattern implementation.</w:t>
+          <w:sz w:val="24"/>
+          <w:szCs w:val="24"/>
+        </w:rPr>
+        <w:t>Maintainability: How easy is it to modify or extend the codebase (adding/removing observers)?</w:t>
       </w:r>
     </w:p>
     <w:p>
       <w:pPr>
         <w:numPr>
           <w:ilvl w:val="0"/>
-          <w:numId w:val="10"/>
+          <w:numId w:val="19"/>
         </w:numPr>
         <w:rPr>
           <w:rFonts w:ascii="Times New Roman" w:hAnsi="Times New Roman" w:cs="Times New Roman"/>
@@ -1667,48 +1033,17 @@
       <w:r>
         <w:rPr>
           <w:rFonts w:ascii="Times New Roman" w:hAnsi="Times New Roman" w:cs="Times New Roman"/>
-          <w:b/>
-          <w:bCs/>
-          <w:sz w:val="24"/>
-          <w:szCs w:val="24"/>
-        </w:rPr>
-        <w:t>Reduced Coupling</w:t>
-      </w:r>
-      <w:r>
-        <w:rPr>
-          <w:rFonts w:ascii="Times New Roman" w:hAnsi="Times New Roman" w:cs="Times New Roman"/>
-          <w:sz w:val="24"/>
-          <w:szCs w:val="24"/>
-        </w:rPr>
-        <w:t>:</w:t>
-      </w:r>
-    </w:p>
-    <w:p>
-      <w:pPr>
-        <w:numPr>
-          <w:ilvl w:val="1"/>
-          <w:numId w:val="10"/>
-        </w:numPr>
-        <w:rPr>
-          <w:rFonts w:ascii="Times New Roman" w:hAnsi="Times New Roman" w:cs="Times New Roman"/>
-          <w:sz w:val="24"/>
-          <w:szCs w:val="24"/>
-        </w:rPr>
-      </w:pPr>
-      <w:r>
-        <w:rPr>
-          <w:rFonts w:ascii="Times New Roman" w:hAnsi="Times New Roman" w:cs="Times New Roman"/>
-          <w:sz w:val="24"/>
-          <w:szCs w:val="24"/>
-        </w:rPr>
-        <w:t>The dependency graph of the Observer Pattern implementation is significantly simpler.</w:t>
+          <w:sz w:val="24"/>
+          <w:szCs w:val="24"/>
+        </w:rPr>
+        <w:t>Scalability: How well does the system handle an increasing number of observers (does the system remain manageable and efficient)?</w:t>
       </w:r>
     </w:p>
     <w:p>
       <w:pPr>
         <w:numPr>
           <w:ilvl w:val="0"/>
-          <w:numId w:val="10"/>
+          <w:numId w:val="19"/>
         </w:numPr>
         <w:rPr>
           <w:rFonts w:ascii="Times New Roman" w:hAnsi="Times New Roman" w:cs="Times New Roman"/>
@@ -1719,27 +1054,51 @@
       <w:r>
         <w:rPr>
           <w:rFonts w:ascii="Times New Roman" w:hAnsi="Times New Roman" w:cs="Times New Roman"/>
-          <w:b/>
-          <w:bCs/>
-          <w:sz w:val="24"/>
-          <w:szCs w:val="24"/>
-        </w:rPr>
-        <w:t>Enhanced Maintainability</w:t>
-      </w:r>
-      <w:r>
-        <w:rPr>
-          <w:rFonts w:ascii="Times New Roman" w:hAnsi="Times New Roman" w:cs="Times New Roman"/>
-          <w:sz w:val="24"/>
-          <w:szCs w:val="24"/>
-        </w:rPr>
-        <w:t>:</w:t>
+          <w:sz w:val="24"/>
+          <w:szCs w:val="24"/>
+        </w:rPr>
+        <w:t>Flexibility: How easy is it to introduce new observers or new types of subjects?</w:t>
+      </w:r>
+    </w:p>
+    <w:p>
+      <w:pPr>
+        <w:rPr>
+          <w:rFonts w:ascii="Times New Roman" w:hAnsi="Times New Roman" w:cs="Times New Roman"/>
+          <w:sz w:val="24"/>
+          <w:szCs w:val="24"/>
+        </w:rPr>
+      </w:pPr>
+      <w:r>
+        <w:rPr>
+          <w:rFonts w:ascii="Times New Roman" w:hAnsi="Times New Roman" w:cs="Times New Roman"/>
+          <w:sz w:val="24"/>
+          <w:szCs w:val="24"/>
+        </w:rPr>
+        <w:t>3.2 Metrics for Validation</w:t>
+      </w:r>
+    </w:p>
+    <w:p>
+      <w:pPr>
+        <w:rPr>
+          <w:rFonts w:ascii="Times New Roman" w:hAnsi="Times New Roman" w:cs="Times New Roman"/>
+          <w:sz w:val="24"/>
+          <w:szCs w:val="24"/>
+        </w:rPr>
+      </w:pPr>
+      <w:r>
+        <w:rPr>
+          <w:rFonts w:ascii="Times New Roman" w:hAnsi="Times New Roman" w:cs="Times New Roman"/>
+          <w:sz w:val="24"/>
+          <w:szCs w:val="24"/>
+        </w:rPr>
+        <w:t>To validate the two approaches, we will use the following metrics:</w:t>
       </w:r>
     </w:p>
     <w:p>
       <w:pPr>
         <w:numPr>
-          <w:ilvl w:val="1"/>
-          <w:numId w:val="10"/>
+          <w:ilvl w:val="0"/>
+          <w:numId w:val="20"/>
         </w:numPr>
         <w:rPr>
           <w:rFonts w:ascii="Times New Roman" w:hAnsi="Times New Roman" w:cs="Times New Roman"/>
@@ -1753,22 +1112,49 @@
           <w:sz w:val="24"/>
           <w:szCs w:val="24"/>
         </w:rPr>
-        <w:t>Code changes required for new observers or subjects are minimal.</w:t>
-      </w:r>
-    </w:p>
-    <w:p>
-      <w:pPr>
-        <w:rPr>
-          <w:rFonts w:ascii="Times New Roman" w:hAnsi="Times New Roman" w:cs="Times New Roman"/>
-        </w:rPr>
-      </w:pPr>
-      <w:r>
-        <w:rPr>
-          <w:rFonts w:ascii="Times New Roman" w:hAnsi="Times New Roman" w:cs="Times New Roman"/>
-        </w:rPr>
-        <w:pict w14:anchorId="534F130F">
-          <v:rect id="_x0000_i1066" style="width:0;height:1.5pt" o:hralign="center" o:hrstd="t" o:hr="t" fillcolor="#a0a0a0" stroked="f"/>
-        </w:pict>
+        <w:t>Code Complexity: Measure the lines of code modified when adding/removing observers, or when extending the system with new subjects or observers.</w:t>
+      </w:r>
+    </w:p>
+    <w:p>
+      <w:pPr>
+        <w:numPr>
+          <w:ilvl w:val="0"/>
+          <w:numId w:val="20"/>
+        </w:numPr>
+        <w:rPr>
+          <w:rFonts w:ascii="Times New Roman" w:hAnsi="Times New Roman" w:cs="Times New Roman"/>
+          <w:sz w:val="24"/>
+          <w:szCs w:val="24"/>
+        </w:rPr>
+      </w:pPr>
+      <w:r>
+        <w:rPr>
+          <w:rFonts w:ascii="Times New Roman" w:hAnsi="Times New Roman" w:cs="Times New Roman"/>
+          <w:sz w:val="24"/>
+          <w:szCs w:val="24"/>
+        </w:rPr>
+        <w:t>Execution Time: Measure the time it takes for the subject to notify all observers, for both small-scale and large-scale experiments.</w:t>
+      </w:r>
+    </w:p>
+    <w:p>
+      <w:pPr>
+        <w:numPr>
+          <w:ilvl w:val="0"/>
+          <w:numId w:val="20"/>
+        </w:numPr>
+        <w:rPr>
+          <w:rFonts w:ascii="Times New Roman" w:hAnsi="Times New Roman" w:cs="Times New Roman"/>
+          <w:sz w:val="24"/>
+          <w:szCs w:val="24"/>
+        </w:rPr>
+      </w:pPr>
+      <w:r>
+        <w:rPr>
+          <w:rFonts w:ascii="Times New Roman" w:hAnsi="Times New Roman" w:cs="Times New Roman"/>
+          <w:sz w:val="24"/>
+          <w:szCs w:val="24"/>
+        </w:rPr>
+        <w:t>Developer Time: Measure how long it takes for a developer to add or remove observers in both approaches.</w:t>
       </w:r>
     </w:p>
     <w:p>
@@ -1789,142 +1175,10 @@
           <w:sz w:val="28"/>
           <w:szCs w:val="28"/>
         </w:rPr>
-        <w:t>7. Subchapters</w:t>
-      </w:r>
-    </w:p>
-    <w:p>
-      <w:pPr>
-        <w:rPr>
-          <w:rFonts w:ascii="Times New Roman" w:hAnsi="Times New Roman" w:cs="Times New Roman"/>
-          <w:sz w:val="24"/>
-          <w:szCs w:val="24"/>
-        </w:rPr>
-      </w:pPr>
-      <w:r>
-        <w:rPr>
-          <w:rFonts w:ascii="Times New Roman" w:hAnsi="Times New Roman" w:cs="Times New Roman"/>
-          <w:sz w:val="24"/>
-          <w:szCs w:val="24"/>
-        </w:rPr>
-        <w:t>This chapter can be divided into the following subchapters for clarity:</w:t>
-      </w:r>
-    </w:p>
-    <w:p>
-      <w:pPr>
-        <w:numPr>
-          <w:ilvl w:val="0"/>
-          <w:numId w:val="11"/>
-        </w:numPr>
-        <w:rPr>
-          <w:rFonts w:ascii="Times New Roman" w:hAnsi="Times New Roman" w:cs="Times New Roman"/>
-          <w:sz w:val="24"/>
-          <w:szCs w:val="24"/>
-        </w:rPr>
-      </w:pPr>
-      <w:r>
-        <w:rPr>
-          <w:rFonts w:ascii="Times New Roman" w:hAnsi="Times New Roman" w:cs="Times New Roman"/>
-          <w:sz w:val="24"/>
-          <w:szCs w:val="24"/>
-        </w:rPr>
-        <w:t>Data Description</w:t>
-      </w:r>
-    </w:p>
-    <w:p>
-      <w:pPr>
-        <w:numPr>
-          <w:ilvl w:val="0"/>
-          <w:numId w:val="11"/>
-        </w:numPr>
-        <w:rPr>
-          <w:rFonts w:ascii="Times New Roman" w:hAnsi="Times New Roman" w:cs="Times New Roman"/>
-          <w:sz w:val="24"/>
-          <w:szCs w:val="24"/>
-        </w:rPr>
-      </w:pPr>
-      <w:r>
-        <w:rPr>
-          <w:rFonts w:ascii="Times New Roman" w:hAnsi="Times New Roman" w:cs="Times New Roman"/>
-          <w:sz w:val="24"/>
-          <w:szCs w:val="24"/>
-        </w:rPr>
-        <w:t>Experimental Design</w:t>
-      </w:r>
-    </w:p>
-    <w:p>
-      <w:pPr>
-        <w:numPr>
-          <w:ilvl w:val="0"/>
-          <w:numId w:val="11"/>
-        </w:numPr>
-        <w:rPr>
-          <w:rFonts w:ascii="Times New Roman" w:hAnsi="Times New Roman" w:cs="Times New Roman"/>
-          <w:sz w:val="24"/>
-          <w:szCs w:val="24"/>
-        </w:rPr>
-      </w:pPr>
-      <w:r>
-        <w:rPr>
-          <w:rFonts w:ascii="Times New Roman" w:hAnsi="Times New Roman" w:cs="Times New Roman"/>
-          <w:sz w:val="24"/>
-          <w:szCs w:val="24"/>
-        </w:rPr>
-        <w:t>Validation Methodology</w:t>
-      </w:r>
-    </w:p>
-    <w:p>
-      <w:pPr>
-        <w:numPr>
-          <w:ilvl w:val="0"/>
-          <w:numId w:val="11"/>
-        </w:numPr>
-        <w:rPr>
-          <w:rFonts w:ascii="Times New Roman" w:hAnsi="Times New Roman" w:cs="Times New Roman"/>
-          <w:sz w:val="24"/>
-          <w:szCs w:val="24"/>
-        </w:rPr>
-      </w:pPr>
-      <w:r>
-        <w:rPr>
-          <w:rFonts w:ascii="Times New Roman" w:hAnsi="Times New Roman" w:cs="Times New Roman"/>
-          <w:sz w:val="24"/>
-          <w:szCs w:val="24"/>
-        </w:rPr>
-        <w:t>Mathematical Model</w:t>
-      </w:r>
-    </w:p>
-    <w:p>
-      <w:pPr>
-        <w:numPr>
-          <w:ilvl w:val="0"/>
-          <w:numId w:val="11"/>
-        </w:numPr>
-        <w:rPr>
-          <w:rFonts w:ascii="Times New Roman" w:hAnsi="Times New Roman" w:cs="Times New Roman"/>
-          <w:sz w:val="24"/>
-          <w:szCs w:val="24"/>
-        </w:rPr>
-      </w:pPr>
-      <w:r>
-        <w:rPr>
-          <w:rFonts w:ascii="Times New Roman" w:hAnsi="Times New Roman" w:cs="Times New Roman"/>
-          <w:sz w:val="24"/>
-          <w:szCs w:val="24"/>
-        </w:rPr>
-        <w:t>Expected Outcomes</w:t>
-      </w:r>
-    </w:p>
-    <w:p>
-      <w:pPr>
-        <w:rPr>
-          <w:rFonts w:ascii="Times New Roman" w:hAnsi="Times New Roman" w:cs="Times New Roman"/>
-          <w:b/>
-          <w:bCs/>
-          <w:sz w:val="24"/>
-          <w:szCs w:val="24"/>
-          <w:lang w:val="en-US"/>
-        </w:rPr>
-      </w:pPr>
+        <w:pict w14:anchorId="57E2BCCC">
+          <v:rect id="_x0000_i1071" style="width:0;height:1.5pt" o:hralign="center" o:hrstd="t" o:hr="t" fillcolor="#a0a0a0" stroked="f"/>
+        </w:pict>
+      </w:r>
     </w:p>
     <w:p>
       <w:pPr>
@@ -1944,15 +1198,48 @@
           <w:sz w:val="28"/>
           <w:szCs w:val="28"/>
         </w:rPr>
-        <w:lastRenderedPageBreak/>
-        <w:t>Analysis of Results</w:t>
+        <w:t>4. Mathematical Model of the Experiment</w:t>
+      </w:r>
+    </w:p>
+    <w:p>
+      <w:pPr>
+        <w:rPr>
+          <w:rFonts w:ascii="Times New Roman" w:hAnsi="Times New Roman" w:cs="Times New Roman"/>
+          <w:sz w:val="24"/>
+          <w:szCs w:val="24"/>
+        </w:rPr>
+      </w:pPr>
+      <w:r>
+        <w:rPr>
+          <w:rFonts w:ascii="Times New Roman" w:hAnsi="Times New Roman" w:cs="Times New Roman"/>
+          <w:sz w:val="24"/>
+          <w:szCs w:val="24"/>
+        </w:rPr>
+        <w:t>The time complexity of both approaches in terms of updating observers is O(N), where N is the number of observers:</w:t>
+      </w:r>
+    </w:p>
+    <w:p>
+      <w:pPr>
+        <w:rPr>
+          <w:rFonts w:ascii="Times New Roman" w:hAnsi="Times New Roman" w:cs="Times New Roman"/>
+          <w:sz w:val="24"/>
+          <w:szCs w:val="24"/>
+        </w:rPr>
+      </w:pPr>
+      <w:r>
+        <w:rPr>
+          <w:rFonts w:ascii="Times New Roman" w:hAnsi="Times New Roman" w:cs="Times New Roman"/>
+          <w:sz w:val="24"/>
+          <w:szCs w:val="24"/>
+        </w:rPr>
+        <w:t>Without the Observer Pattern:</w:t>
       </w:r>
     </w:p>
     <w:p>
       <w:pPr>
         <w:numPr>
           <w:ilvl w:val="0"/>
-          <w:numId w:val="12"/>
+          <w:numId w:val="21"/>
         </w:numPr>
         <w:rPr>
           <w:rFonts w:ascii="Times New Roman" w:hAnsi="Times New Roman" w:cs="Times New Roman"/>
@@ -1961,29 +1248,237 @@
         </w:rPr>
       </w:pPr>
       <w:r>
+        <w:rPr>
+          <w:rFonts w:ascii="Times New Roman" w:hAnsi="Times New Roman" w:cs="Times New Roman"/>
+          <w:sz w:val="24"/>
+          <w:szCs w:val="24"/>
+        </w:rPr>
+        <w:t>Each update requires each observer to poll the subject for updates. This results in O(N) time complexity for each state change.</w:t>
+      </w:r>
+    </w:p>
+    <w:p>
+      <w:pPr>
+        <w:rPr>
+          <w:rFonts w:ascii="Times New Roman" w:hAnsi="Times New Roman" w:cs="Times New Roman"/>
+          <w:sz w:val="24"/>
+          <w:szCs w:val="24"/>
+        </w:rPr>
+      </w:pPr>
+      <w:r>
+        <w:rPr>
+          <w:rFonts w:ascii="Times New Roman" w:hAnsi="Times New Roman" w:cs="Times New Roman"/>
+          <w:sz w:val="24"/>
+          <w:szCs w:val="24"/>
+        </w:rPr>
+        <w:t>With the Observer Pattern:</w:t>
+      </w:r>
+    </w:p>
+    <w:p>
+      <w:pPr>
+        <w:numPr>
+          <w:ilvl w:val="0"/>
+          <w:numId w:val="22"/>
+        </w:numPr>
+        <w:rPr>
+          <w:rFonts w:ascii="Times New Roman" w:hAnsi="Times New Roman" w:cs="Times New Roman"/>
+          <w:sz w:val="24"/>
+          <w:szCs w:val="24"/>
+        </w:rPr>
+      </w:pPr>
+      <w:r>
+        <w:rPr>
+          <w:rFonts w:ascii="Times New Roman" w:hAnsi="Times New Roman" w:cs="Times New Roman"/>
+          <w:sz w:val="24"/>
+          <w:szCs w:val="24"/>
+        </w:rPr>
+        <w:t>The subject notifies each observer about the state change, which also results in O(N) time complexity. Each observer is notified exactly once.</w:t>
+      </w:r>
+    </w:p>
+    <w:p>
+      <w:pPr>
+        <w:rPr>
+          <w:rFonts w:ascii="Times New Roman" w:hAnsi="Times New Roman" w:cs="Times New Roman"/>
+          <w:sz w:val="24"/>
+          <w:szCs w:val="24"/>
+        </w:rPr>
+      </w:pPr>
+      <w:r>
+        <w:rPr>
+          <w:rFonts w:ascii="Times New Roman" w:hAnsi="Times New Roman" w:cs="Times New Roman"/>
+          <w:sz w:val="24"/>
+          <w:szCs w:val="24"/>
+        </w:rPr>
+        <w:t>Thus, in terms of time complexity, both approaches are O(N) for notifying observers. However, the real value of the Observer Pattern comes from:</w:t>
+      </w:r>
+    </w:p>
+    <w:p>
+      <w:pPr>
+        <w:numPr>
+          <w:ilvl w:val="0"/>
+          <w:numId w:val="23"/>
+        </w:numPr>
+        <w:rPr>
+          <w:rFonts w:ascii="Times New Roman" w:hAnsi="Times New Roman" w:cs="Times New Roman"/>
+          <w:sz w:val="24"/>
+          <w:szCs w:val="24"/>
+        </w:rPr>
+      </w:pPr>
+      <w:r>
+        <w:rPr>
+          <w:rFonts w:ascii="Times New Roman" w:hAnsi="Times New Roman" w:cs="Times New Roman"/>
+          <w:sz w:val="24"/>
+          <w:szCs w:val="24"/>
+        </w:rPr>
+        <w:t>Decoupling the subject from observers (easier to maintain).</w:t>
+      </w:r>
+    </w:p>
+    <w:p>
+      <w:pPr>
+        <w:numPr>
+          <w:ilvl w:val="0"/>
+          <w:numId w:val="23"/>
+        </w:numPr>
+        <w:rPr>
+          <w:rFonts w:ascii="Times New Roman" w:hAnsi="Times New Roman" w:cs="Times New Roman"/>
+          <w:sz w:val="24"/>
+          <w:szCs w:val="24"/>
+        </w:rPr>
+      </w:pPr>
+      <w:r>
+        <w:rPr>
+          <w:rFonts w:ascii="Times New Roman" w:hAnsi="Times New Roman" w:cs="Times New Roman"/>
+          <w:sz w:val="24"/>
+          <w:szCs w:val="24"/>
+        </w:rPr>
+        <w:t>Dynamic observer management (easier to add/remove observers).</w:t>
+      </w:r>
+    </w:p>
+    <w:p>
+      <w:pPr>
+        <w:numPr>
+          <w:ilvl w:val="0"/>
+          <w:numId w:val="23"/>
+        </w:numPr>
+        <w:rPr>
+          <w:rFonts w:ascii="Times New Roman" w:hAnsi="Times New Roman" w:cs="Times New Roman"/>
+          <w:sz w:val="24"/>
+          <w:szCs w:val="24"/>
+        </w:rPr>
+      </w:pPr>
+      <w:r>
+        <w:rPr>
+          <w:rFonts w:ascii="Times New Roman" w:hAnsi="Times New Roman" w:cs="Times New Roman"/>
+          <w:sz w:val="24"/>
+          <w:szCs w:val="24"/>
+        </w:rPr>
+        <w:lastRenderedPageBreak/>
+        <w:t>Cleaner code due to the separation of concerns.</w:t>
+      </w:r>
+    </w:p>
+    <w:p>
+      <w:pPr>
+        <w:rPr>
+          <w:rFonts w:ascii="Times New Roman" w:hAnsi="Times New Roman" w:cs="Times New Roman"/>
+          <w:sz w:val="24"/>
+          <w:szCs w:val="24"/>
+        </w:rPr>
+      </w:pPr>
+    </w:p>
+    <w:p>
+      <w:pPr>
         <w:rPr>
           <w:rFonts w:ascii="Times New Roman" w:hAnsi="Times New Roman" w:cs="Times New Roman"/>
           <w:b/>
           <w:bCs/>
-          <w:sz w:val="24"/>
-          <w:szCs w:val="24"/>
-        </w:rPr>
-        <w:t>Scalability</w:t>
-      </w:r>
-      <w:r>
-        <w:rPr>
-          <w:rFonts w:ascii="Times New Roman" w:hAnsi="Times New Roman" w:cs="Times New Roman"/>
-          <w:sz w:val="24"/>
-          <w:szCs w:val="24"/>
-        </w:rPr>
-        <w:t>:</w:t>
+          <w:sz w:val="28"/>
+          <w:szCs w:val="28"/>
+        </w:rPr>
+      </w:pPr>
+      <w:r>
+        <w:rPr>
+          <w:rFonts w:ascii="Times New Roman" w:hAnsi="Times New Roman" w:cs="Times New Roman"/>
+          <w:b/>
+          <w:bCs/>
+          <w:sz w:val="28"/>
+          <w:szCs w:val="28"/>
+        </w:rPr>
+        <w:t>Final Report Structure (Proposed)</w:t>
+      </w:r>
+    </w:p>
+    <w:p>
+      <w:pPr>
+        <w:numPr>
+          <w:ilvl w:val="0"/>
+          <w:numId w:val="24"/>
+        </w:numPr>
+        <w:rPr>
+          <w:rFonts w:ascii="Times New Roman" w:hAnsi="Times New Roman" w:cs="Times New Roman"/>
+          <w:sz w:val="24"/>
+          <w:szCs w:val="24"/>
+        </w:rPr>
+      </w:pPr>
+      <w:r>
+        <w:rPr>
+          <w:rFonts w:ascii="Times New Roman" w:hAnsi="Times New Roman" w:cs="Times New Roman"/>
+          <w:b/>
+          <w:bCs/>
+          <w:sz w:val="24"/>
+          <w:szCs w:val="24"/>
+        </w:rPr>
+        <w:t>Introduction to Software Design Patterns</w:t>
+      </w:r>
+    </w:p>
+    <w:p>
+      <w:pPr>
+        <w:numPr>
+          <w:ilvl w:val="0"/>
+          <w:numId w:val="24"/>
+        </w:numPr>
+        <w:rPr>
+          <w:rFonts w:ascii="Times New Roman" w:hAnsi="Times New Roman" w:cs="Times New Roman"/>
+          <w:sz w:val="24"/>
+          <w:szCs w:val="24"/>
+        </w:rPr>
+      </w:pPr>
+      <w:r>
+        <w:rPr>
+          <w:rFonts w:ascii="Times New Roman" w:hAnsi="Times New Roman" w:cs="Times New Roman"/>
+          <w:b/>
+          <w:bCs/>
+          <w:sz w:val="24"/>
+          <w:szCs w:val="24"/>
+        </w:rPr>
+        <w:t>Observer Pattern Overview</w:t>
+      </w:r>
+    </w:p>
+    <w:p>
+      <w:pPr>
+        <w:numPr>
+          <w:ilvl w:val="0"/>
+          <w:numId w:val="24"/>
+        </w:numPr>
+        <w:rPr>
+          <w:rFonts w:ascii="Times New Roman" w:hAnsi="Times New Roman" w:cs="Times New Roman"/>
+          <w:sz w:val="24"/>
+          <w:szCs w:val="24"/>
+        </w:rPr>
+      </w:pPr>
+      <w:r>
+        <w:rPr>
+          <w:rFonts w:ascii="Times New Roman" w:hAnsi="Times New Roman" w:cs="Times New Roman"/>
+          <w:b/>
+          <w:bCs/>
+          <w:sz w:val="24"/>
+          <w:szCs w:val="24"/>
+        </w:rPr>
+        <w:t>Experimental Model</w:t>
       </w:r>
     </w:p>
     <w:p>
       <w:pPr>
         <w:numPr>
           <w:ilvl w:val="1"/>
-          <w:numId w:val="12"/>
+          <w:numId w:val="24"/>
         </w:numPr>
         <w:rPr>
           <w:rFonts w:ascii="Times New Roman" w:hAnsi="Times New Roman" w:cs="Times New Roman"/>
@@ -1997,31 +1492,14 @@
           <w:sz w:val="24"/>
           <w:szCs w:val="24"/>
         </w:rPr>
-        <w:t>Without the Observer Pattern, the time complexity grows quadratically O(N</w:t>
-      </w:r>
-      <w:r>
-        <w:rPr>
-          <w:rFonts w:ascii="Times New Roman" w:hAnsi="Times New Roman" w:cs="Times New Roman"/>
-          <w:sz w:val="24"/>
-          <w:szCs w:val="24"/>
-          <w:lang w:val="en-US"/>
-        </w:rPr>
-        <w:t>^</w:t>
-      </w:r>
-      <w:r>
-        <w:rPr>
-          <w:rFonts w:ascii="Times New Roman" w:hAnsi="Times New Roman" w:cs="Times New Roman"/>
-          <w:sz w:val="24"/>
-          <w:szCs w:val="24"/>
-        </w:rPr>
-        <w:t>2) as each observer queries the subject independently.</w:t>
+        <w:t>Data Utilized</w:t>
       </w:r>
     </w:p>
     <w:p>
       <w:pPr>
         <w:numPr>
           <w:ilvl w:val="1"/>
-          <w:numId w:val="12"/>
+          <w:numId w:val="24"/>
         </w:numPr>
         <w:rPr>
           <w:rFonts w:ascii="Times New Roman" w:hAnsi="Times New Roman" w:cs="Times New Roman"/>
@@ -2035,14 +1513,77 @@
           <w:sz w:val="24"/>
           <w:szCs w:val="24"/>
         </w:rPr>
-        <w:t>With the Observer Pattern, time complexity grows linearly O(N), as the subject efficiently notifies all observers.</w:t>
+        <w:t>Experimental Procedure</w:t>
+      </w:r>
+    </w:p>
+    <w:p>
+      <w:pPr>
+        <w:numPr>
+          <w:ilvl w:val="1"/>
+          <w:numId w:val="24"/>
+        </w:numPr>
+        <w:rPr>
+          <w:rFonts w:ascii="Times New Roman" w:hAnsi="Times New Roman" w:cs="Times New Roman"/>
+          <w:sz w:val="24"/>
+          <w:szCs w:val="24"/>
+        </w:rPr>
+      </w:pPr>
+      <w:r>
+        <w:rPr>
+          <w:rFonts w:ascii="Times New Roman" w:hAnsi="Times New Roman" w:cs="Times New Roman"/>
+          <w:sz w:val="24"/>
+          <w:szCs w:val="24"/>
+        </w:rPr>
+        <w:t>Validation of Results</w:t>
+      </w:r>
+    </w:p>
+    <w:p>
+      <w:pPr>
+        <w:numPr>
+          <w:ilvl w:val="1"/>
+          <w:numId w:val="24"/>
+        </w:numPr>
+        <w:rPr>
+          <w:rFonts w:ascii="Times New Roman" w:hAnsi="Times New Roman" w:cs="Times New Roman"/>
+          <w:sz w:val="24"/>
+          <w:szCs w:val="24"/>
+        </w:rPr>
+      </w:pPr>
+      <w:r>
+        <w:rPr>
+          <w:rFonts w:ascii="Times New Roman" w:hAnsi="Times New Roman" w:cs="Times New Roman"/>
+          <w:sz w:val="24"/>
+          <w:szCs w:val="24"/>
+        </w:rPr>
+        <w:t>Mathematical Model</w:t>
+      </w:r>
+    </w:p>
+    <w:p>
+      <w:pPr>
+        <w:numPr>
+          <w:ilvl w:val="1"/>
+          <w:numId w:val="24"/>
+        </w:numPr>
+        <w:rPr>
+          <w:rFonts w:ascii="Times New Roman" w:hAnsi="Times New Roman" w:cs="Times New Roman"/>
+          <w:sz w:val="24"/>
+          <w:szCs w:val="24"/>
+        </w:rPr>
+      </w:pPr>
+      <w:r>
+        <w:rPr>
+          <w:rFonts w:ascii="Times New Roman" w:hAnsi="Times New Roman" w:cs="Times New Roman"/>
+          <w:sz w:val="24"/>
+          <w:szCs w:val="24"/>
+        </w:rPr>
+        <w:t>Experiment Code</w:t>
       </w:r>
     </w:p>
     <w:p>
       <w:pPr>
         <w:numPr>
           <w:ilvl w:val="0"/>
-          <w:numId w:val="12"/>
+          <w:numId w:val="24"/>
         </w:numPr>
         <w:rPr>
           <w:rFonts w:ascii="Times New Roman" w:hAnsi="Times New Roman" w:cs="Times New Roman"/>
@@ -2058,22 +1599,14 @@
           <w:sz w:val="24"/>
           <w:szCs w:val="24"/>
         </w:rPr>
-        <w:t>Maintainability</w:t>
-      </w:r>
-      <w:r>
-        <w:rPr>
-          <w:rFonts w:ascii="Times New Roman" w:hAnsi="Times New Roman" w:cs="Times New Roman"/>
-          <w:sz w:val="24"/>
-          <w:szCs w:val="24"/>
-        </w:rPr>
-        <w:t>:</w:t>
+        <w:t>Results and Discussion</w:t>
       </w:r>
     </w:p>
     <w:p>
       <w:pPr>
         <w:numPr>
-          <w:ilvl w:val="1"/>
-          <w:numId w:val="12"/>
+          <w:ilvl w:val="0"/>
+          <w:numId w:val="24"/>
         </w:numPr>
         <w:rPr>
           <w:rFonts w:ascii="Times New Roman" w:hAnsi="Times New Roman" w:cs="Times New Roman"/>
@@ -2084,17 +1617,19 @@
       <w:r>
         <w:rPr>
           <w:rFonts w:ascii="Times New Roman" w:hAnsi="Times New Roman" w:cs="Times New Roman"/>
-          <w:sz w:val="24"/>
-          <w:szCs w:val="24"/>
-        </w:rPr>
-        <w:t>Without the Observer Pattern, adding or removing observers requires modifying existing code and increases coupling.</w:t>
+          <w:b/>
+          <w:bCs/>
+          <w:sz w:val="24"/>
+          <w:szCs w:val="24"/>
+        </w:rPr>
+        <w:t>Conclusion</w:t>
       </w:r>
     </w:p>
     <w:p>
       <w:pPr>
         <w:numPr>
-          <w:ilvl w:val="1"/>
-          <w:numId w:val="12"/>
+          <w:ilvl w:val="0"/>
+          <w:numId w:val="24"/>
         </w:numPr>
         <w:rPr>
           <w:rFonts w:ascii="Times New Roman" w:hAnsi="Times New Roman" w:cs="Times New Roman"/>
@@ -2105,20 +1640,13 @@
       <w:r>
         <w:rPr>
           <w:rFonts w:ascii="Times New Roman" w:hAnsi="Times New Roman" w:cs="Times New Roman"/>
-          <w:sz w:val="24"/>
-          <w:szCs w:val="24"/>
-        </w:rPr>
-        <w:t>With the Observer Pattern, the decoupling allows dynamic subscription/removal with minimal changes.</w:t>
-      </w:r>
-    </w:p>
-    <w:p>
-      <w:pPr>
-        <w:rPr>
-          <w:rFonts w:ascii="Times New Roman" w:hAnsi="Times New Roman" w:cs="Times New Roman"/>
-          <w:sz w:val="24"/>
-          <w:szCs w:val="24"/>
-        </w:rPr>
-      </w:pPr>
+          <w:b/>
+          <w:bCs/>
+          <w:sz w:val="24"/>
+          <w:szCs w:val="24"/>
+        </w:rPr>
+        <w:t>References</w:t>
+      </w:r>
     </w:p>
     <w:p>
       <w:pPr>
@@ -2374,6 +1902,236 @@
     </w:lvl>
   </w:abstractNum>
   <w:abstractNum w:abstractNumId="2" w15:restartNumberingAfterBreak="0">
+    <w:nsid w:val="0C781130"/>
+    <w:multiLevelType w:val="multilevel"/>
+    <w:tmpl w:val="46FE0432"/>
+    <w:lvl w:ilvl="0">
+      <w:start w:val="1"/>
+      <w:numFmt w:val="decimal"/>
+      <w:lvlText w:val="%1."/>
+      <w:lvlJc w:val="left"/>
+      <w:pPr>
+        <w:tabs>
+          <w:tab w:val="num" w:pos="720"/>
+        </w:tabs>
+        <w:ind w:left="720" w:hanging="360"/>
+      </w:pPr>
+    </w:lvl>
+    <w:lvl w:ilvl="1" w:tentative="1">
+      <w:start w:val="1"/>
+      <w:numFmt w:val="decimal"/>
+      <w:lvlText w:val="%2."/>
+      <w:lvlJc w:val="left"/>
+      <w:pPr>
+        <w:tabs>
+          <w:tab w:val="num" w:pos="1440"/>
+        </w:tabs>
+        <w:ind w:left="1440" w:hanging="360"/>
+      </w:pPr>
+    </w:lvl>
+    <w:lvl w:ilvl="2" w:tentative="1">
+      <w:start w:val="1"/>
+      <w:numFmt w:val="decimal"/>
+      <w:lvlText w:val="%3."/>
+      <w:lvlJc w:val="left"/>
+      <w:pPr>
+        <w:tabs>
+          <w:tab w:val="num" w:pos="2160"/>
+        </w:tabs>
+        <w:ind w:left="2160" w:hanging="360"/>
+      </w:pPr>
+    </w:lvl>
+    <w:lvl w:ilvl="3" w:tentative="1">
+      <w:start w:val="1"/>
+      <w:numFmt w:val="decimal"/>
+      <w:lvlText w:val="%4."/>
+      <w:lvlJc w:val="left"/>
+      <w:pPr>
+        <w:tabs>
+          <w:tab w:val="num" w:pos="2880"/>
+        </w:tabs>
+        <w:ind w:left="2880" w:hanging="360"/>
+      </w:pPr>
+    </w:lvl>
+    <w:lvl w:ilvl="4" w:tentative="1">
+      <w:start w:val="1"/>
+      <w:numFmt w:val="decimal"/>
+      <w:lvlText w:val="%5."/>
+      <w:lvlJc w:val="left"/>
+      <w:pPr>
+        <w:tabs>
+          <w:tab w:val="num" w:pos="3600"/>
+        </w:tabs>
+        <w:ind w:left="3600" w:hanging="360"/>
+      </w:pPr>
+    </w:lvl>
+    <w:lvl w:ilvl="5" w:tentative="1">
+      <w:start w:val="1"/>
+      <w:numFmt w:val="decimal"/>
+      <w:lvlText w:val="%6."/>
+      <w:lvlJc w:val="left"/>
+      <w:pPr>
+        <w:tabs>
+          <w:tab w:val="num" w:pos="4320"/>
+        </w:tabs>
+        <w:ind w:left="4320" w:hanging="360"/>
+      </w:pPr>
+    </w:lvl>
+    <w:lvl w:ilvl="6" w:tentative="1">
+      <w:start w:val="1"/>
+      <w:numFmt w:val="decimal"/>
+      <w:lvlText w:val="%7."/>
+      <w:lvlJc w:val="left"/>
+      <w:pPr>
+        <w:tabs>
+          <w:tab w:val="num" w:pos="5040"/>
+        </w:tabs>
+        <w:ind w:left="5040" w:hanging="360"/>
+      </w:pPr>
+    </w:lvl>
+    <w:lvl w:ilvl="7" w:tentative="1">
+      <w:start w:val="1"/>
+      <w:numFmt w:val="decimal"/>
+      <w:lvlText w:val="%8."/>
+      <w:lvlJc w:val="left"/>
+      <w:pPr>
+        <w:tabs>
+          <w:tab w:val="num" w:pos="5760"/>
+        </w:tabs>
+        <w:ind w:left="5760" w:hanging="360"/>
+      </w:pPr>
+    </w:lvl>
+    <w:lvl w:ilvl="8" w:tentative="1">
+      <w:start w:val="1"/>
+      <w:numFmt w:val="decimal"/>
+      <w:lvlText w:val="%9."/>
+      <w:lvlJc w:val="left"/>
+      <w:pPr>
+        <w:tabs>
+          <w:tab w:val="num" w:pos="6480"/>
+        </w:tabs>
+        <w:ind w:left="6480" w:hanging="360"/>
+      </w:pPr>
+    </w:lvl>
+  </w:abstractNum>
+  <w:abstractNum w:abstractNumId="3" w15:restartNumberingAfterBreak="0">
+    <w:nsid w:val="16EA37CE"/>
+    <w:multiLevelType w:val="multilevel"/>
+    <w:tmpl w:val="36B425B0"/>
+    <w:lvl w:ilvl="0">
+      <w:start w:val="1"/>
+      <w:numFmt w:val="decimal"/>
+      <w:lvlText w:val="%1."/>
+      <w:lvlJc w:val="left"/>
+      <w:pPr>
+        <w:tabs>
+          <w:tab w:val="num" w:pos="720"/>
+        </w:tabs>
+        <w:ind w:left="720" w:hanging="360"/>
+      </w:pPr>
+    </w:lvl>
+    <w:lvl w:ilvl="1">
+      <w:start w:val="1"/>
+      <w:numFmt w:val="bullet"/>
+      <w:lvlText w:val="o"/>
+      <w:lvlJc w:val="left"/>
+      <w:pPr>
+        <w:tabs>
+          <w:tab w:val="num" w:pos="1440"/>
+        </w:tabs>
+        <w:ind w:left="1440" w:hanging="360"/>
+      </w:pPr>
+      <w:rPr>
+        <w:rFonts w:ascii="Courier New" w:hAnsi="Courier New" w:hint="default"/>
+        <w:sz w:val="20"/>
+      </w:rPr>
+    </w:lvl>
+    <w:lvl w:ilvl="2" w:tentative="1">
+      <w:start w:val="1"/>
+      <w:numFmt w:val="decimal"/>
+      <w:lvlText w:val="%3."/>
+      <w:lvlJc w:val="left"/>
+      <w:pPr>
+        <w:tabs>
+          <w:tab w:val="num" w:pos="2160"/>
+        </w:tabs>
+        <w:ind w:left="2160" w:hanging="360"/>
+      </w:pPr>
+    </w:lvl>
+    <w:lvl w:ilvl="3" w:tentative="1">
+      <w:start w:val="1"/>
+      <w:numFmt w:val="decimal"/>
+      <w:lvlText w:val="%4."/>
+      <w:lvlJc w:val="left"/>
+      <w:pPr>
+        <w:tabs>
+          <w:tab w:val="num" w:pos="2880"/>
+        </w:tabs>
+        <w:ind w:left="2880" w:hanging="360"/>
+      </w:pPr>
+    </w:lvl>
+    <w:lvl w:ilvl="4" w:tentative="1">
+      <w:start w:val="1"/>
+      <w:numFmt w:val="decimal"/>
+      <w:lvlText w:val="%5."/>
+      <w:lvlJc w:val="left"/>
+      <w:pPr>
+        <w:tabs>
+          <w:tab w:val="num" w:pos="3600"/>
+        </w:tabs>
+        <w:ind w:left="3600" w:hanging="360"/>
+      </w:pPr>
+    </w:lvl>
+    <w:lvl w:ilvl="5" w:tentative="1">
+      <w:start w:val="1"/>
+      <w:numFmt w:val="decimal"/>
+      <w:lvlText w:val="%6."/>
+      <w:lvlJc w:val="left"/>
+      <w:pPr>
+        <w:tabs>
+          <w:tab w:val="num" w:pos="4320"/>
+        </w:tabs>
+        <w:ind w:left="4320" w:hanging="360"/>
+      </w:pPr>
+    </w:lvl>
+    <w:lvl w:ilvl="6" w:tentative="1">
+      <w:start w:val="1"/>
+      <w:numFmt w:val="decimal"/>
+      <w:lvlText w:val="%7."/>
+      <w:lvlJc w:val="left"/>
+      <w:pPr>
+        <w:tabs>
+          <w:tab w:val="num" w:pos="5040"/>
+        </w:tabs>
+        <w:ind w:left="5040" w:hanging="360"/>
+      </w:pPr>
+    </w:lvl>
+    <w:lvl w:ilvl="7" w:tentative="1">
+      <w:start w:val="1"/>
+      <w:numFmt w:val="decimal"/>
+      <w:lvlText w:val="%8."/>
+      <w:lvlJc w:val="left"/>
+      <w:pPr>
+        <w:tabs>
+          <w:tab w:val="num" w:pos="5760"/>
+        </w:tabs>
+        <w:ind w:left="5760" w:hanging="360"/>
+      </w:pPr>
+    </w:lvl>
+    <w:lvl w:ilvl="8" w:tentative="1">
+      <w:start w:val="1"/>
+      <w:numFmt w:val="decimal"/>
+      <w:lvlText w:val="%9."/>
+      <w:lvlJc w:val="left"/>
+      <w:pPr>
+        <w:tabs>
+          <w:tab w:val="num" w:pos="6480"/>
+        </w:tabs>
+        <w:ind w:left="6480" w:hanging="360"/>
+      </w:pPr>
+    </w:lvl>
+  </w:abstractNum>
+  <w:abstractNum w:abstractNumId="4" w15:restartNumberingAfterBreak="0">
     <w:nsid w:val="18570924"/>
     <w:multiLevelType w:val="multilevel"/>
     <w:tmpl w:val="A184B122"/>
@@ -2490,7 +2248,7 @@
       </w:pPr>
     </w:lvl>
   </w:abstractNum>
-  <w:abstractNum w:abstractNumId="3" w15:restartNumberingAfterBreak="0">
+  <w:abstractNum w:abstractNumId="5" w15:restartNumberingAfterBreak="0">
     <w:nsid w:val="1D9C22DF"/>
     <w:multiLevelType w:val="multilevel"/>
     <w:tmpl w:val="F9FE0E2A"/>
@@ -2603,7 +2361,7 @@
       </w:pPr>
     </w:lvl>
   </w:abstractNum>
-  <w:abstractNum w:abstractNumId="4" w15:restartNumberingAfterBreak="0">
+  <w:abstractNum w:abstractNumId="6" w15:restartNumberingAfterBreak="0">
     <w:nsid w:val="267E578E"/>
     <w:multiLevelType w:val="multilevel"/>
     <w:tmpl w:val="72721858"/>
@@ -2720,7 +2478,7 @@
       </w:pPr>
     </w:lvl>
   </w:abstractNum>
-  <w:abstractNum w:abstractNumId="5" w15:restartNumberingAfterBreak="0">
+  <w:abstractNum w:abstractNumId="7" w15:restartNumberingAfterBreak="0">
     <w:nsid w:val="27AE673C"/>
     <w:multiLevelType w:val="multilevel"/>
     <w:tmpl w:val="6038BC82"/>
@@ -2869,7 +2627,156 @@
       </w:rPr>
     </w:lvl>
   </w:abstractNum>
-  <w:abstractNum w:abstractNumId="6" w15:restartNumberingAfterBreak="0">
+  <w:abstractNum w:abstractNumId="8" w15:restartNumberingAfterBreak="0">
+    <w:nsid w:val="2FAC0976"/>
+    <w:multiLevelType w:val="multilevel"/>
+    <w:tmpl w:val="5A804D8C"/>
+    <w:lvl w:ilvl="0">
+      <w:start w:val="1"/>
+      <w:numFmt w:val="bullet"/>
+      <w:lvlText w:val=""/>
+      <w:lvlJc w:val="left"/>
+      <w:pPr>
+        <w:tabs>
+          <w:tab w:val="num" w:pos="720"/>
+        </w:tabs>
+        <w:ind w:left="720" w:hanging="360"/>
+      </w:pPr>
+      <w:rPr>
+        <w:rFonts w:ascii="Symbol" w:hAnsi="Symbol" w:hint="default"/>
+        <w:sz w:val="20"/>
+      </w:rPr>
+    </w:lvl>
+    <w:lvl w:ilvl="1" w:tentative="1">
+      <w:start w:val="1"/>
+      <w:numFmt w:val="bullet"/>
+      <w:lvlText w:val="o"/>
+      <w:lvlJc w:val="left"/>
+      <w:pPr>
+        <w:tabs>
+          <w:tab w:val="num" w:pos="1440"/>
+        </w:tabs>
+        <w:ind w:left="1440" w:hanging="360"/>
+      </w:pPr>
+      <w:rPr>
+        <w:rFonts w:ascii="Courier New" w:hAnsi="Courier New" w:hint="default"/>
+        <w:sz w:val="20"/>
+      </w:rPr>
+    </w:lvl>
+    <w:lvl w:ilvl="2" w:tentative="1">
+      <w:start w:val="1"/>
+      <w:numFmt w:val="bullet"/>
+      <w:lvlText w:val=""/>
+      <w:lvlJc w:val="left"/>
+      <w:pPr>
+        <w:tabs>
+          <w:tab w:val="num" w:pos="2160"/>
+        </w:tabs>
+        <w:ind w:left="2160" w:hanging="360"/>
+      </w:pPr>
+      <w:rPr>
+        <w:rFonts w:ascii="Wingdings" w:hAnsi="Wingdings" w:hint="default"/>
+        <w:sz w:val="20"/>
+      </w:rPr>
+    </w:lvl>
+    <w:lvl w:ilvl="3" w:tentative="1">
+      <w:start w:val="1"/>
+      <w:numFmt w:val="bullet"/>
+      <w:lvlText w:val=""/>
+      <w:lvlJc w:val="left"/>
+      <w:pPr>
+        <w:tabs>
+          <w:tab w:val="num" w:pos="2880"/>
+        </w:tabs>
+        <w:ind w:left="2880" w:hanging="360"/>
+      </w:pPr>
+      <w:rPr>
+        <w:rFonts w:ascii="Wingdings" w:hAnsi="Wingdings" w:hint="default"/>
+        <w:sz w:val="20"/>
+      </w:rPr>
+    </w:lvl>
+    <w:lvl w:ilvl="4" w:tentative="1">
+      <w:start w:val="1"/>
+      <w:numFmt w:val="bullet"/>
+      <w:lvlText w:val=""/>
+      <w:lvlJc w:val="left"/>
+      <w:pPr>
+        <w:tabs>
+          <w:tab w:val="num" w:pos="3600"/>
+        </w:tabs>
+        <w:ind w:left="3600" w:hanging="360"/>
+      </w:pPr>
+      <w:rPr>
+        <w:rFonts w:ascii="Wingdings" w:hAnsi="Wingdings" w:hint="default"/>
+        <w:sz w:val="20"/>
+      </w:rPr>
+    </w:lvl>
+    <w:lvl w:ilvl="5" w:tentative="1">
+      <w:start w:val="1"/>
+      <w:numFmt w:val="bullet"/>
+      <w:lvlText w:val=""/>
+      <w:lvlJc w:val="left"/>
+      <w:pPr>
+        <w:tabs>
+          <w:tab w:val="num" w:pos="4320"/>
+        </w:tabs>
+        <w:ind w:left="4320" w:hanging="360"/>
+      </w:pPr>
+      <w:rPr>
+        <w:rFonts w:ascii="Wingdings" w:hAnsi="Wingdings" w:hint="default"/>
+        <w:sz w:val="20"/>
+      </w:rPr>
+    </w:lvl>
+    <w:lvl w:ilvl="6" w:tentative="1">
+      <w:start w:val="1"/>
+      <w:numFmt w:val="bullet"/>
+      <w:lvlText w:val=""/>
+      <w:lvlJc w:val="left"/>
+      <w:pPr>
+        <w:tabs>
+          <w:tab w:val="num" w:pos="5040"/>
+        </w:tabs>
+        <w:ind w:left="5040" w:hanging="360"/>
+      </w:pPr>
+      <w:rPr>
+        <w:rFonts w:ascii="Wingdings" w:hAnsi="Wingdings" w:hint="default"/>
+        <w:sz w:val="20"/>
+      </w:rPr>
+    </w:lvl>
+    <w:lvl w:ilvl="7" w:tentative="1">
+      <w:start w:val="1"/>
+      <w:numFmt w:val="bullet"/>
+      <w:lvlText w:val=""/>
+      <w:lvlJc w:val="left"/>
+      <w:pPr>
+        <w:tabs>
+          <w:tab w:val="num" w:pos="5760"/>
+        </w:tabs>
+        <w:ind w:left="5760" w:hanging="360"/>
+      </w:pPr>
+      <w:rPr>
+        <w:rFonts w:ascii="Wingdings" w:hAnsi="Wingdings" w:hint="default"/>
+        <w:sz w:val="20"/>
+      </w:rPr>
+    </w:lvl>
+    <w:lvl w:ilvl="8" w:tentative="1">
+      <w:start w:val="1"/>
+      <w:numFmt w:val="bullet"/>
+      <w:lvlText w:val=""/>
+      <w:lvlJc w:val="left"/>
+      <w:pPr>
+        <w:tabs>
+          <w:tab w:val="num" w:pos="6480"/>
+        </w:tabs>
+        <w:ind w:left="6480" w:hanging="360"/>
+      </w:pPr>
+      <w:rPr>
+        <w:rFonts w:ascii="Wingdings" w:hAnsi="Wingdings" w:hint="default"/>
+        <w:sz w:val="20"/>
+      </w:rPr>
+    </w:lvl>
+  </w:abstractNum>
+  <w:abstractNum w:abstractNumId="9" w15:restartNumberingAfterBreak="0">
     <w:nsid w:val="37562979"/>
     <w:multiLevelType w:val="multilevel"/>
     <w:tmpl w:val="68086110"/>
@@ -3018,7 +2925,156 @@
       </w:rPr>
     </w:lvl>
   </w:abstractNum>
-  <w:abstractNum w:abstractNumId="7" w15:restartNumberingAfterBreak="0">
+  <w:abstractNum w:abstractNumId="10" w15:restartNumberingAfterBreak="0">
+    <w:nsid w:val="4302576C"/>
+    <w:multiLevelType w:val="multilevel"/>
+    <w:tmpl w:val="041AC094"/>
+    <w:lvl w:ilvl="0">
+      <w:start w:val="1"/>
+      <w:numFmt w:val="bullet"/>
+      <w:lvlText w:val=""/>
+      <w:lvlJc w:val="left"/>
+      <w:pPr>
+        <w:tabs>
+          <w:tab w:val="num" w:pos="720"/>
+        </w:tabs>
+        <w:ind w:left="720" w:hanging="360"/>
+      </w:pPr>
+      <w:rPr>
+        <w:rFonts w:ascii="Symbol" w:hAnsi="Symbol" w:hint="default"/>
+        <w:sz w:val="20"/>
+      </w:rPr>
+    </w:lvl>
+    <w:lvl w:ilvl="1">
+      <w:start w:val="1"/>
+      <w:numFmt w:val="bullet"/>
+      <w:lvlText w:val="o"/>
+      <w:lvlJc w:val="left"/>
+      <w:pPr>
+        <w:tabs>
+          <w:tab w:val="num" w:pos="1440"/>
+        </w:tabs>
+        <w:ind w:left="1440" w:hanging="360"/>
+      </w:pPr>
+      <w:rPr>
+        <w:rFonts w:ascii="Courier New" w:hAnsi="Courier New" w:hint="default"/>
+        <w:sz w:val="20"/>
+      </w:rPr>
+    </w:lvl>
+    <w:lvl w:ilvl="2" w:tentative="1">
+      <w:start w:val="1"/>
+      <w:numFmt w:val="bullet"/>
+      <w:lvlText w:val=""/>
+      <w:lvlJc w:val="left"/>
+      <w:pPr>
+        <w:tabs>
+          <w:tab w:val="num" w:pos="2160"/>
+        </w:tabs>
+        <w:ind w:left="2160" w:hanging="360"/>
+      </w:pPr>
+      <w:rPr>
+        <w:rFonts w:ascii="Wingdings" w:hAnsi="Wingdings" w:hint="default"/>
+        <w:sz w:val="20"/>
+      </w:rPr>
+    </w:lvl>
+    <w:lvl w:ilvl="3" w:tentative="1">
+      <w:start w:val="1"/>
+      <w:numFmt w:val="bullet"/>
+      <w:lvlText w:val=""/>
+      <w:lvlJc w:val="left"/>
+      <w:pPr>
+        <w:tabs>
+          <w:tab w:val="num" w:pos="2880"/>
+        </w:tabs>
+        <w:ind w:left="2880" w:hanging="360"/>
+      </w:pPr>
+      <w:rPr>
+        <w:rFonts w:ascii="Wingdings" w:hAnsi="Wingdings" w:hint="default"/>
+        <w:sz w:val="20"/>
+      </w:rPr>
+    </w:lvl>
+    <w:lvl w:ilvl="4" w:tentative="1">
+      <w:start w:val="1"/>
+      <w:numFmt w:val="bullet"/>
+      <w:lvlText w:val=""/>
+      <w:lvlJc w:val="left"/>
+      <w:pPr>
+        <w:tabs>
+          <w:tab w:val="num" w:pos="3600"/>
+        </w:tabs>
+        <w:ind w:left="3600" w:hanging="360"/>
+      </w:pPr>
+      <w:rPr>
+        <w:rFonts w:ascii="Wingdings" w:hAnsi="Wingdings" w:hint="default"/>
+        <w:sz w:val="20"/>
+      </w:rPr>
+    </w:lvl>
+    <w:lvl w:ilvl="5" w:tentative="1">
+      <w:start w:val="1"/>
+      <w:numFmt w:val="bullet"/>
+      <w:lvlText w:val=""/>
+      <w:lvlJc w:val="left"/>
+      <w:pPr>
+        <w:tabs>
+          <w:tab w:val="num" w:pos="4320"/>
+        </w:tabs>
+        <w:ind w:left="4320" w:hanging="360"/>
+      </w:pPr>
+      <w:rPr>
+        <w:rFonts w:ascii="Wingdings" w:hAnsi="Wingdings" w:hint="default"/>
+        <w:sz w:val="20"/>
+      </w:rPr>
+    </w:lvl>
+    <w:lvl w:ilvl="6" w:tentative="1">
+      <w:start w:val="1"/>
+      <w:numFmt w:val="bullet"/>
+      <w:lvlText w:val=""/>
+      <w:lvlJc w:val="left"/>
+      <w:pPr>
+        <w:tabs>
+          <w:tab w:val="num" w:pos="5040"/>
+        </w:tabs>
+        <w:ind w:left="5040" w:hanging="360"/>
+      </w:pPr>
+      <w:rPr>
+        <w:rFonts w:ascii="Wingdings" w:hAnsi="Wingdings" w:hint="default"/>
+        <w:sz w:val="20"/>
+      </w:rPr>
+    </w:lvl>
+    <w:lvl w:ilvl="7" w:tentative="1">
+      <w:start w:val="1"/>
+      <w:numFmt w:val="bullet"/>
+      <w:lvlText w:val=""/>
+      <w:lvlJc w:val="left"/>
+      <w:pPr>
+        <w:tabs>
+          <w:tab w:val="num" w:pos="5760"/>
+        </w:tabs>
+        <w:ind w:left="5760" w:hanging="360"/>
+      </w:pPr>
+      <w:rPr>
+        <w:rFonts w:ascii="Wingdings" w:hAnsi="Wingdings" w:hint="default"/>
+        <w:sz w:val="20"/>
+      </w:rPr>
+    </w:lvl>
+    <w:lvl w:ilvl="8" w:tentative="1">
+      <w:start w:val="1"/>
+      <w:numFmt w:val="bullet"/>
+      <w:lvlText w:val=""/>
+      <w:lvlJc w:val="left"/>
+      <w:pPr>
+        <w:tabs>
+          <w:tab w:val="num" w:pos="6480"/>
+        </w:tabs>
+        <w:ind w:left="6480" w:hanging="360"/>
+      </w:pPr>
+      <w:rPr>
+        <w:rFonts w:ascii="Wingdings" w:hAnsi="Wingdings" w:hint="default"/>
+        <w:sz w:val="20"/>
+      </w:rPr>
+    </w:lvl>
+  </w:abstractNum>
+  <w:abstractNum w:abstractNumId="11" w15:restartNumberingAfterBreak="0">
     <w:nsid w:val="46240BF9"/>
     <w:multiLevelType w:val="multilevel"/>
     <w:tmpl w:val="2272B9FA"/>
@@ -3167,7 +3223,305 @@
       </w:rPr>
     </w:lvl>
   </w:abstractNum>
-  <w:abstractNum w:abstractNumId="8" w15:restartNumberingAfterBreak="0">
+  <w:abstractNum w:abstractNumId="12" w15:restartNumberingAfterBreak="0">
+    <w:nsid w:val="4C245091"/>
+    <w:multiLevelType w:val="multilevel"/>
+    <w:tmpl w:val="3A60ECAC"/>
+    <w:lvl w:ilvl="0">
+      <w:start w:val="1"/>
+      <w:numFmt w:val="bullet"/>
+      <w:lvlText w:val=""/>
+      <w:lvlJc w:val="left"/>
+      <w:pPr>
+        <w:tabs>
+          <w:tab w:val="num" w:pos="720"/>
+        </w:tabs>
+        <w:ind w:left="720" w:hanging="360"/>
+      </w:pPr>
+      <w:rPr>
+        <w:rFonts w:ascii="Symbol" w:hAnsi="Symbol" w:hint="default"/>
+        <w:sz w:val="20"/>
+      </w:rPr>
+    </w:lvl>
+    <w:lvl w:ilvl="1" w:tentative="1">
+      <w:start w:val="1"/>
+      <w:numFmt w:val="bullet"/>
+      <w:lvlText w:val="o"/>
+      <w:lvlJc w:val="left"/>
+      <w:pPr>
+        <w:tabs>
+          <w:tab w:val="num" w:pos="1440"/>
+        </w:tabs>
+        <w:ind w:left="1440" w:hanging="360"/>
+      </w:pPr>
+      <w:rPr>
+        <w:rFonts w:ascii="Courier New" w:hAnsi="Courier New" w:hint="default"/>
+        <w:sz w:val="20"/>
+      </w:rPr>
+    </w:lvl>
+    <w:lvl w:ilvl="2" w:tentative="1">
+      <w:start w:val="1"/>
+      <w:numFmt w:val="bullet"/>
+      <w:lvlText w:val=""/>
+      <w:lvlJc w:val="left"/>
+      <w:pPr>
+        <w:tabs>
+          <w:tab w:val="num" w:pos="2160"/>
+        </w:tabs>
+        <w:ind w:left="2160" w:hanging="360"/>
+      </w:pPr>
+      <w:rPr>
+        <w:rFonts w:ascii="Wingdings" w:hAnsi="Wingdings" w:hint="default"/>
+        <w:sz w:val="20"/>
+      </w:rPr>
+    </w:lvl>
+    <w:lvl w:ilvl="3" w:tentative="1">
+      <w:start w:val="1"/>
+      <w:numFmt w:val="bullet"/>
+      <w:lvlText w:val=""/>
+      <w:lvlJc w:val="left"/>
+      <w:pPr>
+        <w:tabs>
+          <w:tab w:val="num" w:pos="2880"/>
+        </w:tabs>
+        <w:ind w:left="2880" w:hanging="360"/>
+      </w:pPr>
+      <w:rPr>
+        <w:rFonts w:ascii="Wingdings" w:hAnsi="Wingdings" w:hint="default"/>
+        <w:sz w:val="20"/>
+      </w:rPr>
+    </w:lvl>
+    <w:lvl w:ilvl="4" w:tentative="1">
+      <w:start w:val="1"/>
+      <w:numFmt w:val="bullet"/>
+      <w:lvlText w:val=""/>
+      <w:lvlJc w:val="left"/>
+      <w:pPr>
+        <w:tabs>
+          <w:tab w:val="num" w:pos="3600"/>
+        </w:tabs>
+        <w:ind w:left="3600" w:hanging="360"/>
+      </w:pPr>
+      <w:rPr>
+        <w:rFonts w:ascii="Wingdings" w:hAnsi="Wingdings" w:hint="default"/>
+        <w:sz w:val="20"/>
+      </w:rPr>
+    </w:lvl>
+    <w:lvl w:ilvl="5" w:tentative="1">
+      <w:start w:val="1"/>
+      <w:numFmt w:val="bullet"/>
+      <w:lvlText w:val=""/>
+      <w:lvlJc w:val="left"/>
+      <w:pPr>
+        <w:tabs>
+          <w:tab w:val="num" w:pos="4320"/>
+        </w:tabs>
+        <w:ind w:left="4320" w:hanging="360"/>
+      </w:pPr>
+      <w:rPr>
+        <w:rFonts w:ascii="Wingdings" w:hAnsi="Wingdings" w:hint="default"/>
+        <w:sz w:val="20"/>
+      </w:rPr>
+    </w:lvl>
+    <w:lvl w:ilvl="6" w:tentative="1">
+      <w:start w:val="1"/>
+      <w:numFmt w:val="bullet"/>
+      <w:lvlText w:val=""/>
+      <w:lvlJc w:val="left"/>
+      <w:pPr>
+        <w:tabs>
+          <w:tab w:val="num" w:pos="5040"/>
+        </w:tabs>
+        <w:ind w:left="5040" w:hanging="360"/>
+      </w:pPr>
+      <w:rPr>
+        <w:rFonts w:ascii="Wingdings" w:hAnsi="Wingdings" w:hint="default"/>
+        <w:sz w:val="20"/>
+      </w:rPr>
+    </w:lvl>
+    <w:lvl w:ilvl="7" w:tentative="1">
+      <w:start w:val="1"/>
+      <w:numFmt w:val="bullet"/>
+      <w:lvlText w:val=""/>
+      <w:lvlJc w:val="left"/>
+      <w:pPr>
+        <w:tabs>
+          <w:tab w:val="num" w:pos="5760"/>
+        </w:tabs>
+        <w:ind w:left="5760" w:hanging="360"/>
+      </w:pPr>
+      <w:rPr>
+        <w:rFonts w:ascii="Wingdings" w:hAnsi="Wingdings" w:hint="default"/>
+        <w:sz w:val="20"/>
+      </w:rPr>
+    </w:lvl>
+    <w:lvl w:ilvl="8" w:tentative="1">
+      <w:start w:val="1"/>
+      <w:numFmt w:val="bullet"/>
+      <w:lvlText w:val=""/>
+      <w:lvlJc w:val="left"/>
+      <w:pPr>
+        <w:tabs>
+          <w:tab w:val="num" w:pos="6480"/>
+        </w:tabs>
+        <w:ind w:left="6480" w:hanging="360"/>
+      </w:pPr>
+      <w:rPr>
+        <w:rFonts w:ascii="Wingdings" w:hAnsi="Wingdings" w:hint="default"/>
+        <w:sz w:val="20"/>
+      </w:rPr>
+    </w:lvl>
+  </w:abstractNum>
+  <w:abstractNum w:abstractNumId="13" w15:restartNumberingAfterBreak="0">
+    <w:nsid w:val="533E313F"/>
+    <w:multiLevelType w:val="multilevel"/>
+    <w:tmpl w:val="06EE2F96"/>
+    <w:lvl w:ilvl="0">
+      <w:start w:val="1"/>
+      <w:numFmt w:val="bullet"/>
+      <w:lvlText w:val=""/>
+      <w:lvlJc w:val="left"/>
+      <w:pPr>
+        <w:tabs>
+          <w:tab w:val="num" w:pos="720"/>
+        </w:tabs>
+        <w:ind w:left="720" w:hanging="360"/>
+      </w:pPr>
+      <w:rPr>
+        <w:rFonts w:ascii="Symbol" w:hAnsi="Symbol" w:hint="default"/>
+        <w:sz w:val="20"/>
+      </w:rPr>
+    </w:lvl>
+    <w:lvl w:ilvl="1" w:tentative="1">
+      <w:start w:val="1"/>
+      <w:numFmt w:val="bullet"/>
+      <w:lvlText w:val="o"/>
+      <w:lvlJc w:val="left"/>
+      <w:pPr>
+        <w:tabs>
+          <w:tab w:val="num" w:pos="1440"/>
+        </w:tabs>
+        <w:ind w:left="1440" w:hanging="360"/>
+      </w:pPr>
+      <w:rPr>
+        <w:rFonts w:ascii="Courier New" w:hAnsi="Courier New" w:hint="default"/>
+        <w:sz w:val="20"/>
+      </w:rPr>
+    </w:lvl>
+    <w:lvl w:ilvl="2" w:tentative="1">
+      <w:start w:val="1"/>
+      <w:numFmt w:val="bullet"/>
+      <w:lvlText w:val=""/>
+      <w:lvlJc w:val="left"/>
+      <w:pPr>
+        <w:tabs>
+          <w:tab w:val="num" w:pos="2160"/>
+        </w:tabs>
+        <w:ind w:left="2160" w:hanging="360"/>
+      </w:pPr>
+      <w:rPr>
+        <w:rFonts w:ascii="Wingdings" w:hAnsi="Wingdings" w:hint="default"/>
+        <w:sz w:val="20"/>
+      </w:rPr>
+    </w:lvl>
+    <w:lvl w:ilvl="3" w:tentative="1">
+      <w:start w:val="1"/>
+      <w:numFmt w:val="bullet"/>
+      <w:lvlText w:val=""/>
+      <w:lvlJc w:val="left"/>
+      <w:pPr>
+        <w:tabs>
+          <w:tab w:val="num" w:pos="2880"/>
+        </w:tabs>
+        <w:ind w:left="2880" w:hanging="360"/>
+      </w:pPr>
+      <w:rPr>
+        <w:rFonts w:ascii="Wingdings" w:hAnsi="Wingdings" w:hint="default"/>
+        <w:sz w:val="20"/>
+      </w:rPr>
+    </w:lvl>
+    <w:lvl w:ilvl="4" w:tentative="1">
+      <w:start w:val="1"/>
+      <w:numFmt w:val="bullet"/>
+      <w:lvlText w:val=""/>
+      <w:lvlJc w:val="left"/>
+      <w:pPr>
+        <w:tabs>
+          <w:tab w:val="num" w:pos="3600"/>
+        </w:tabs>
+        <w:ind w:left="3600" w:hanging="360"/>
+      </w:pPr>
+      <w:rPr>
+        <w:rFonts w:ascii="Wingdings" w:hAnsi="Wingdings" w:hint="default"/>
+        <w:sz w:val="20"/>
+      </w:rPr>
+    </w:lvl>
+    <w:lvl w:ilvl="5" w:tentative="1">
+      <w:start w:val="1"/>
+      <w:numFmt w:val="bullet"/>
+      <w:lvlText w:val=""/>
+      <w:lvlJc w:val="left"/>
+      <w:pPr>
+        <w:tabs>
+          <w:tab w:val="num" w:pos="4320"/>
+        </w:tabs>
+        <w:ind w:left="4320" w:hanging="360"/>
+      </w:pPr>
+      <w:rPr>
+        <w:rFonts w:ascii="Wingdings" w:hAnsi="Wingdings" w:hint="default"/>
+        <w:sz w:val="20"/>
+      </w:rPr>
+    </w:lvl>
+    <w:lvl w:ilvl="6" w:tentative="1">
+      <w:start w:val="1"/>
+      <w:numFmt w:val="bullet"/>
+      <w:lvlText w:val=""/>
+      <w:lvlJc w:val="left"/>
+      <w:pPr>
+        <w:tabs>
+          <w:tab w:val="num" w:pos="5040"/>
+        </w:tabs>
+        <w:ind w:left="5040" w:hanging="360"/>
+      </w:pPr>
+      <w:rPr>
+        <w:rFonts w:ascii="Wingdings" w:hAnsi="Wingdings" w:hint="default"/>
+        <w:sz w:val="20"/>
+      </w:rPr>
+    </w:lvl>
+    <w:lvl w:ilvl="7" w:tentative="1">
+      <w:start w:val="1"/>
+      <w:numFmt w:val="bullet"/>
+      <w:lvlText w:val=""/>
+      <w:lvlJc w:val="left"/>
+      <w:pPr>
+        <w:tabs>
+          <w:tab w:val="num" w:pos="5760"/>
+        </w:tabs>
+        <w:ind w:left="5760" w:hanging="360"/>
+      </w:pPr>
+      <w:rPr>
+        <w:rFonts w:ascii="Wingdings" w:hAnsi="Wingdings" w:hint="default"/>
+        <w:sz w:val="20"/>
+      </w:rPr>
+    </w:lvl>
+    <w:lvl w:ilvl="8" w:tentative="1">
+      <w:start w:val="1"/>
+      <w:numFmt w:val="bullet"/>
+      <w:lvlText w:val=""/>
+      <w:lvlJc w:val="left"/>
+      <w:pPr>
+        <w:tabs>
+          <w:tab w:val="num" w:pos="6480"/>
+        </w:tabs>
+        <w:ind w:left="6480" w:hanging="360"/>
+      </w:pPr>
+      <w:rPr>
+        <w:rFonts w:ascii="Wingdings" w:hAnsi="Wingdings" w:hint="default"/>
+        <w:sz w:val="20"/>
+      </w:rPr>
+    </w:lvl>
+  </w:abstractNum>
+  <w:abstractNum w:abstractNumId="14" w15:restartNumberingAfterBreak="0">
     <w:nsid w:val="59097621"/>
     <w:multiLevelType w:val="multilevel"/>
     <w:tmpl w:val="62189E32"/>
@@ -3280,7 +3634,124 @@
       </w:pPr>
     </w:lvl>
   </w:abstractNum>
-  <w:abstractNum w:abstractNumId="9" w15:restartNumberingAfterBreak="0">
+  <w:abstractNum w:abstractNumId="15" w15:restartNumberingAfterBreak="0">
+    <w:nsid w:val="5970782F"/>
+    <w:multiLevelType w:val="multilevel"/>
+    <w:tmpl w:val="C67AE568"/>
+    <w:lvl w:ilvl="0">
+      <w:start w:val="1"/>
+      <w:numFmt w:val="decimal"/>
+      <w:lvlText w:val="%1."/>
+      <w:lvlJc w:val="left"/>
+      <w:pPr>
+        <w:tabs>
+          <w:tab w:val="num" w:pos="720"/>
+        </w:tabs>
+        <w:ind w:left="720" w:hanging="360"/>
+      </w:pPr>
+    </w:lvl>
+    <w:lvl w:ilvl="1">
+      <w:start w:val="1"/>
+      <w:numFmt w:val="bullet"/>
+      <w:lvlText w:val="o"/>
+      <w:lvlJc w:val="left"/>
+      <w:pPr>
+        <w:tabs>
+          <w:tab w:val="num" w:pos="1440"/>
+        </w:tabs>
+        <w:ind w:left="1440" w:hanging="360"/>
+      </w:pPr>
+      <w:rPr>
+        <w:rFonts w:ascii="Courier New" w:hAnsi="Courier New" w:hint="default"/>
+        <w:sz w:val="20"/>
+      </w:rPr>
+    </w:lvl>
+    <w:lvl w:ilvl="2" w:tentative="1">
+      <w:start w:val="1"/>
+      <w:numFmt w:val="decimal"/>
+      <w:lvlText w:val="%3."/>
+      <w:lvlJc w:val="left"/>
+      <w:pPr>
+        <w:tabs>
+          <w:tab w:val="num" w:pos="2160"/>
+        </w:tabs>
+        <w:ind w:left="2160" w:hanging="360"/>
+      </w:pPr>
+    </w:lvl>
+    <w:lvl w:ilvl="3" w:tentative="1">
+      <w:start w:val="1"/>
+      <w:numFmt w:val="decimal"/>
+      <w:lvlText w:val="%4."/>
+      <w:lvlJc w:val="left"/>
+      <w:pPr>
+        <w:tabs>
+          <w:tab w:val="num" w:pos="2880"/>
+        </w:tabs>
+        <w:ind w:left="2880" w:hanging="360"/>
+      </w:pPr>
+    </w:lvl>
+    <w:lvl w:ilvl="4" w:tentative="1">
+      <w:start w:val="1"/>
+      <w:numFmt w:val="decimal"/>
+      <w:lvlText w:val="%5."/>
+      <w:lvlJc w:val="left"/>
+      <w:pPr>
+        <w:tabs>
+          <w:tab w:val="num" w:pos="3600"/>
+        </w:tabs>
+        <w:ind w:left="3600" w:hanging="360"/>
+      </w:pPr>
+    </w:lvl>
+    <w:lvl w:ilvl="5" w:tentative="1">
+      <w:start w:val="1"/>
+      <w:numFmt w:val="decimal"/>
+      <w:lvlText w:val="%6."/>
+      <w:lvlJc w:val="left"/>
+      <w:pPr>
+        <w:tabs>
+          <w:tab w:val="num" w:pos="4320"/>
+        </w:tabs>
+        <w:ind w:left="4320" w:hanging="360"/>
+      </w:pPr>
+    </w:lvl>
+    <w:lvl w:ilvl="6" w:tentative="1">
+      <w:start w:val="1"/>
+      <w:numFmt w:val="decimal"/>
+      <w:lvlText w:val="%7."/>
+      <w:lvlJc w:val="left"/>
+      <w:pPr>
+        <w:tabs>
+          <w:tab w:val="num" w:pos="5040"/>
+        </w:tabs>
+        <w:ind w:left="5040" w:hanging="360"/>
+      </w:pPr>
+    </w:lvl>
+    <w:lvl w:ilvl="7" w:tentative="1">
+      <w:start w:val="1"/>
+      <w:numFmt w:val="decimal"/>
+      <w:lvlText w:val="%8."/>
+      <w:lvlJc w:val="left"/>
+      <w:pPr>
+        <w:tabs>
+          <w:tab w:val="num" w:pos="5760"/>
+        </w:tabs>
+        <w:ind w:left="5760" w:hanging="360"/>
+      </w:pPr>
+    </w:lvl>
+    <w:lvl w:ilvl="8" w:tentative="1">
+      <w:start w:val="1"/>
+      <w:numFmt w:val="decimal"/>
+      <w:lvlText w:val="%9."/>
+      <w:lvlJc w:val="left"/>
+      <w:pPr>
+        <w:tabs>
+          <w:tab w:val="num" w:pos="6480"/>
+        </w:tabs>
+        <w:ind w:left="6480" w:hanging="360"/>
+      </w:pPr>
+    </w:lvl>
+  </w:abstractNum>
+  <w:abstractNum w:abstractNumId="16" w15:restartNumberingAfterBreak="0">
     <w:nsid w:val="5AA06906"/>
     <w:multiLevelType w:val="multilevel"/>
     <w:tmpl w:val="B2167526"/>
@@ -3401,7 +3872,7 @@
       </w:pPr>
     </w:lvl>
   </w:abstractNum>
-  <w:abstractNum w:abstractNumId="10" w15:restartNumberingAfterBreak="0">
+  <w:abstractNum w:abstractNumId="17" w15:restartNumberingAfterBreak="0">
     <w:nsid w:val="6A120450"/>
     <w:multiLevelType w:val="multilevel"/>
     <w:tmpl w:val="1BCA6916"/>
@@ -3550,7 +4021,305 @@
       </w:rPr>
     </w:lvl>
   </w:abstractNum>
-  <w:abstractNum w:abstractNumId="11" w15:restartNumberingAfterBreak="0">
+  <w:abstractNum w:abstractNumId="18" w15:restartNumberingAfterBreak="0">
+    <w:nsid w:val="6B6A12CE"/>
+    <w:multiLevelType w:val="multilevel"/>
+    <w:tmpl w:val="2A36B194"/>
+    <w:lvl w:ilvl="0">
+      <w:start w:val="1"/>
+      <w:numFmt w:val="bullet"/>
+      <w:lvlText w:val=""/>
+      <w:lvlJc w:val="left"/>
+      <w:pPr>
+        <w:tabs>
+          <w:tab w:val="num" w:pos="720"/>
+        </w:tabs>
+        <w:ind w:left="720" w:hanging="360"/>
+      </w:pPr>
+      <w:rPr>
+        <w:rFonts w:ascii="Symbol" w:hAnsi="Symbol" w:hint="default"/>
+        <w:sz w:val="20"/>
+      </w:rPr>
+    </w:lvl>
+    <w:lvl w:ilvl="1" w:tentative="1">
+      <w:start w:val="1"/>
+      <w:numFmt w:val="bullet"/>
+      <w:lvlText w:val="o"/>
+      <w:lvlJc w:val="left"/>
+      <w:pPr>
+        <w:tabs>
+          <w:tab w:val="num" w:pos="1440"/>
+        </w:tabs>
+        <w:ind w:left="1440" w:hanging="360"/>
+      </w:pPr>
+      <w:rPr>
+        <w:rFonts w:ascii="Courier New" w:hAnsi="Courier New" w:hint="default"/>
+        <w:sz w:val="20"/>
+      </w:rPr>
+    </w:lvl>
+    <w:lvl w:ilvl="2" w:tentative="1">
+      <w:start w:val="1"/>
+      <w:numFmt w:val="bullet"/>
+      <w:lvlText w:val=""/>
+      <w:lvlJc w:val="left"/>
+      <w:pPr>
+        <w:tabs>
+          <w:tab w:val="num" w:pos="2160"/>
+        </w:tabs>
+        <w:ind w:left="2160" w:hanging="360"/>
+      </w:pPr>
+      <w:rPr>
+        <w:rFonts w:ascii="Wingdings" w:hAnsi="Wingdings" w:hint="default"/>
+        <w:sz w:val="20"/>
+      </w:rPr>
+    </w:lvl>
+    <w:lvl w:ilvl="3" w:tentative="1">
+      <w:start w:val="1"/>
+      <w:numFmt w:val="bullet"/>
+      <w:lvlText w:val=""/>
+      <w:lvlJc w:val="left"/>
+      <w:pPr>
+        <w:tabs>
+          <w:tab w:val="num" w:pos="2880"/>
+        </w:tabs>
+        <w:ind w:left="2880" w:hanging="360"/>
+      </w:pPr>
+      <w:rPr>
+        <w:rFonts w:ascii="Wingdings" w:hAnsi="Wingdings" w:hint="default"/>
+        <w:sz w:val="20"/>
+      </w:rPr>
+    </w:lvl>
+    <w:lvl w:ilvl="4" w:tentative="1">
+      <w:start w:val="1"/>
+      <w:numFmt w:val="bullet"/>
+      <w:lvlText w:val=""/>
+      <w:lvlJc w:val="left"/>
+      <w:pPr>
+        <w:tabs>
+          <w:tab w:val="num" w:pos="3600"/>
+        </w:tabs>
+        <w:ind w:left="3600" w:hanging="360"/>
+      </w:pPr>
+      <w:rPr>
+        <w:rFonts w:ascii="Wingdings" w:hAnsi="Wingdings" w:hint="default"/>
+        <w:sz w:val="20"/>
+      </w:rPr>
+    </w:lvl>
+    <w:lvl w:ilvl="5" w:tentative="1">
+      <w:start w:val="1"/>
+      <w:numFmt w:val="bullet"/>
+      <w:lvlText w:val=""/>
+      <w:lvlJc w:val="left"/>
+      <w:pPr>
+        <w:tabs>
+          <w:tab w:val="num" w:pos="4320"/>
+        </w:tabs>
+        <w:ind w:left="4320" w:hanging="360"/>
+      </w:pPr>
+      <w:rPr>
+        <w:rFonts w:ascii="Wingdings" w:hAnsi="Wingdings" w:hint="default"/>
+        <w:sz w:val="20"/>
+      </w:rPr>
+    </w:lvl>
+    <w:lvl w:ilvl="6" w:tentative="1">
+      <w:start w:val="1"/>
+      <w:numFmt w:val="bullet"/>
+      <w:lvlText w:val=""/>
+      <w:lvlJc w:val="left"/>
+      <w:pPr>
+        <w:tabs>
+          <w:tab w:val="num" w:pos="5040"/>
+        </w:tabs>
+        <w:ind w:left="5040" w:hanging="360"/>
+      </w:pPr>
+      <w:rPr>
+        <w:rFonts w:ascii="Wingdings" w:hAnsi="Wingdings" w:hint="default"/>
+        <w:sz w:val="20"/>
+      </w:rPr>
+    </w:lvl>
+    <w:lvl w:ilvl="7" w:tentative="1">
+      <w:start w:val="1"/>
+      <w:numFmt w:val="bullet"/>
+      <w:lvlText w:val=""/>
+      <w:lvlJc w:val="left"/>
+      <w:pPr>
+        <w:tabs>
+          <w:tab w:val="num" w:pos="5760"/>
+        </w:tabs>
+        <w:ind w:left="5760" w:hanging="360"/>
+      </w:pPr>
+      <w:rPr>
+        <w:rFonts w:ascii="Wingdings" w:hAnsi="Wingdings" w:hint="default"/>
+        <w:sz w:val="20"/>
+      </w:rPr>
+    </w:lvl>
+    <w:lvl w:ilvl="8" w:tentative="1">
+      <w:start w:val="1"/>
+      <w:numFmt w:val="bullet"/>
+      <w:lvlText w:val=""/>
+      <w:lvlJc w:val="left"/>
+      <w:pPr>
+        <w:tabs>
+          <w:tab w:val="num" w:pos="6480"/>
+        </w:tabs>
+        <w:ind w:left="6480" w:hanging="360"/>
+      </w:pPr>
+      <w:rPr>
+        <w:rFonts w:ascii="Wingdings" w:hAnsi="Wingdings" w:hint="default"/>
+        <w:sz w:val="20"/>
+      </w:rPr>
+    </w:lvl>
+  </w:abstractNum>
+  <w:abstractNum w:abstractNumId="19" w15:restartNumberingAfterBreak="0">
+    <w:nsid w:val="72EB66A3"/>
+    <w:multiLevelType w:val="multilevel"/>
+    <w:tmpl w:val="7E702996"/>
+    <w:lvl w:ilvl="0">
+      <w:start w:val="1"/>
+      <w:numFmt w:val="bullet"/>
+      <w:lvlText w:val=""/>
+      <w:lvlJc w:val="left"/>
+      <w:pPr>
+        <w:tabs>
+          <w:tab w:val="num" w:pos="720"/>
+        </w:tabs>
+        <w:ind w:left="720" w:hanging="360"/>
+      </w:pPr>
+      <w:rPr>
+        <w:rFonts w:ascii="Symbol" w:hAnsi="Symbol" w:hint="default"/>
+        <w:sz w:val="20"/>
+      </w:rPr>
+    </w:lvl>
+    <w:lvl w:ilvl="1" w:tentative="1">
+      <w:start w:val="1"/>
+      <w:numFmt w:val="bullet"/>
+      <w:lvlText w:val="o"/>
+      <w:lvlJc w:val="left"/>
+      <w:pPr>
+        <w:tabs>
+          <w:tab w:val="num" w:pos="1440"/>
+        </w:tabs>
+        <w:ind w:left="1440" w:hanging="360"/>
+      </w:pPr>
+      <w:rPr>
+        <w:rFonts w:ascii="Courier New" w:hAnsi="Courier New" w:hint="default"/>
+        <w:sz w:val="20"/>
+      </w:rPr>
+    </w:lvl>
+    <w:lvl w:ilvl="2" w:tentative="1">
+      <w:start w:val="1"/>
+      <w:numFmt w:val="bullet"/>
+      <w:lvlText w:val=""/>
+      <w:lvlJc w:val="left"/>
+      <w:pPr>
+        <w:tabs>
+          <w:tab w:val="num" w:pos="2160"/>
+        </w:tabs>
+        <w:ind w:left="2160" w:hanging="360"/>
+      </w:pPr>
+      <w:rPr>
+        <w:rFonts w:ascii="Wingdings" w:hAnsi="Wingdings" w:hint="default"/>
+        <w:sz w:val="20"/>
+      </w:rPr>
+    </w:lvl>
+    <w:lvl w:ilvl="3" w:tentative="1">
+      <w:start w:val="1"/>
+      <w:numFmt w:val="bullet"/>
+      <w:lvlText w:val=""/>
+      <w:lvlJc w:val="left"/>
+      <w:pPr>
+        <w:tabs>
+          <w:tab w:val="num" w:pos="2880"/>
+        </w:tabs>
+        <w:ind w:left="2880" w:hanging="360"/>
+      </w:pPr>
+      <w:rPr>
+        <w:rFonts w:ascii="Wingdings" w:hAnsi="Wingdings" w:hint="default"/>
+        <w:sz w:val="20"/>
+      </w:rPr>
+    </w:lvl>
+    <w:lvl w:ilvl="4" w:tentative="1">
+      <w:start w:val="1"/>
+      <w:numFmt w:val="bullet"/>
+      <w:lvlText w:val=""/>
+      <w:lvlJc w:val="left"/>
+      <w:pPr>
+        <w:tabs>
+          <w:tab w:val="num" w:pos="3600"/>
+        </w:tabs>
+        <w:ind w:left="3600" w:hanging="360"/>
+      </w:pPr>
+      <w:rPr>
+        <w:rFonts w:ascii="Wingdings" w:hAnsi="Wingdings" w:hint="default"/>
+        <w:sz w:val="20"/>
+      </w:rPr>
+    </w:lvl>
+    <w:lvl w:ilvl="5" w:tentative="1">
+      <w:start w:val="1"/>
+      <w:numFmt w:val="bullet"/>
+      <w:lvlText w:val=""/>
+      <w:lvlJc w:val="left"/>
+      <w:pPr>
+        <w:tabs>
+          <w:tab w:val="num" w:pos="4320"/>
+        </w:tabs>
+        <w:ind w:left="4320" w:hanging="360"/>
+      </w:pPr>
+      <w:rPr>
+        <w:rFonts w:ascii="Wingdings" w:hAnsi="Wingdings" w:hint="default"/>
+        <w:sz w:val="20"/>
+      </w:rPr>
+    </w:lvl>
+    <w:lvl w:ilvl="6" w:tentative="1">
+      <w:start w:val="1"/>
+      <w:numFmt w:val="bullet"/>
+      <w:lvlText w:val=""/>
+      <w:lvlJc w:val="left"/>
+      <w:pPr>
+        <w:tabs>
+          <w:tab w:val="num" w:pos="5040"/>
+        </w:tabs>
+        <w:ind w:left="5040" w:hanging="360"/>
+      </w:pPr>
+      <w:rPr>
+        <w:rFonts w:ascii="Wingdings" w:hAnsi="Wingdings" w:hint="default"/>
+        <w:sz w:val="20"/>
+      </w:rPr>
+    </w:lvl>
+    <w:lvl w:ilvl="7" w:tentative="1">
+      <w:start w:val="1"/>
+      <w:numFmt w:val="bullet"/>
+      <w:lvlText w:val=""/>
+      <w:lvlJc w:val="left"/>
+      <w:pPr>
+        <w:tabs>
+          <w:tab w:val="num" w:pos="5760"/>
+        </w:tabs>
+        <w:ind w:left="5760" w:hanging="360"/>
+      </w:pPr>
+      <w:rPr>
+        <w:rFonts w:ascii="Wingdings" w:hAnsi="Wingdings" w:hint="default"/>
+        <w:sz w:val="20"/>
+      </w:rPr>
+    </w:lvl>
+    <w:lvl w:ilvl="8" w:tentative="1">
+      <w:start w:val="1"/>
+      <w:numFmt w:val="bullet"/>
+      <w:lvlText w:val=""/>
+      <w:lvlJc w:val="left"/>
+      <w:pPr>
+        <w:tabs>
+          <w:tab w:val="num" w:pos="6480"/>
+        </w:tabs>
+        <w:ind w:left="6480" w:hanging="360"/>
+      </w:pPr>
+      <w:rPr>
+        <w:rFonts w:ascii="Wingdings" w:hAnsi="Wingdings" w:hint="default"/>
+        <w:sz w:val="20"/>
+      </w:rPr>
+    </w:lvl>
+  </w:abstractNum>
+  <w:abstractNum w:abstractNumId="20" w15:restartNumberingAfterBreak="0">
     <w:nsid w:val="75366F34"/>
     <w:multiLevelType w:val="multilevel"/>
     <w:tmpl w:val="C6263B64"/>
@@ -3699,41 +4468,524 @@
       </w:rPr>
     </w:lvl>
   </w:abstractNum>
+  <w:abstractNum w:abstractNumId="21" w15:restartNumberingAfterBreak="0">
+    <w:nsid w:val="76A314A8"/>
+    <w:multiLevelType w:val="multilevel"/>
+    <w:tmpl w:val="6F4AE1CE"/>
+    <w:lvl w:ilvl="0">
+      <w:start w:val="1"/>
+      <w:numFmt w:val="bullet"/>
+      <w:lvlText w:val=""/>
+      <w:lvlJc w:val="left"/>
+      <w:pPr>
+        <w:tabs>
+          <w:tab w:val="num" w:pos="720"/>
+        </w:tabs>
+        <w:ind w:left="720" w:hanging="360"/>
+      </w:pPr>
+      <w:rPr>
+        <w:rFonts w:ascii="Symbol" w:hAnsi="Symbol" w:hint="default"/>
+        <w:sz w:val="20"/>
+      </w:rPr>
+    </w:lvl>
+    <w:lvl w:ilvl="1" w:tentative="1">
+      <w:start w:val="1"/>
+      <w:numFmt w:val="bullet"/>
+      <w:lvlText w:val="o"/>
+      <w:lvlJc w:val="left"/>
+      <w:pPr>
+        <w:tabs>
+          <w:tab w:val="num" w:pos="1440"/>
+        </w:tabs>
+        <w:ind w:left="1440" w:hanging="360"/>
+      </w:pPr>
+      <w:rPr>
+        <w:rFonts w:ascii="Courier New" w:hAnsi="Courier New" w:hint="default"/>
+        <w:sz w:val="20"/>
+      </w:rPr>
+    </w:lvl>
+    <w:lvl w:ilvl="2" w:tentative="1">
+      <w:start w:val="1"/>
+      <w:numFmt w:val="bullet"/>
+      <w:lvlText w:val=""/>
+      <w:lvlJc w:val="left"/>
+      <w:pPr>
+        <w:tabs>
+          <w:tab w:val="num" w:pos="2160"/>
+        </w:tabs>
+        <w:ind w:left="2160" w:hanging="360"/>
+      </w:pPr>
+      <w:rPr>
+        <w:rFonts w:ascii="Wingdings" w:hAnsi="Wingdings" w:hint="default"/>
+        <w:sz w:val="20"/>
+      </w:rPr>
+    </w:lvl>
+    <w:lvl w:ilvl="3" w:tentative="1">
+      <w:start w:val="1"/>
+      <w:numFmt w:val="bullet"/>
+      <w:lvlText w:val=""/>
+      <w:lvlJc w:val="left"/>
+      <w:pPr>
+        <w:tabs>
+          <w:tab w:val="num" w:pos="2880"/>
+        </w:tabs>
+        <w:ind w:left="2880" w:hanging="360"/>
+      </w:pPr>
+      <w:rPr>
+        <w:rFonts w:ascii="Wingdings" w:hAnsi="Wingdings" w:hint="default"/>
+        <w:sz w:val="20"/>
+      </w:rPr>
+    </w:lvl>
+    <w:lvl w:ilvl="4" w:tentative="1">
+      <w:start w:val="1"/>
+      <w:numFmt w:val="bullet"/>
+      <w:lvlText w:val=""/>
+      <w:lvlJc w:val="left"/>
+      <w:pPr>
+        <w:tabs>
+          <w:tab w:val="num" w:pos="3600"/>
+        </w:tabs>
+        <w:ind w:left="3600" w:hanging="360"/>
+      </w:pPr>
+      <w:rPr>
+        <w:rFonts w:ascii="Wingdings" w:hAnsi="Wingdings" w:hint="default"/>
+        <w:sz w:val="20"/>
+      </w:rPr>
+    </w:lvl>
+    <w:lvl w:ilvl="5" w:tentative="1">
+      <w:start w:val="1"/>
+      <w:numFmt w:val="bullet"/>
+      <w:lvlText w:val=""/>
+      <w:lvlJc w:val="left"/>
+      <w:pPr>
+        <w:tabs>
+          <w:tab w:val="num" w:pos="4320"/>
+        </w:tabs>
+        <w:ind w:left="4320" w:hanging="360"/>
+      </w:pPr>
+      <w:rPr>
+        <w:rFonts w:ascii="Wingdings" w:hAnsi="Wingdings" w:hint="default"/>
+        <w:sz w:val="20"/>
+      </w:rPr>
+    </w:lvl>
+    <w:lvl w:ilvl="6" w:tentative="1">
+      <w:start w:val="1"/>
+      <w:numFmt w:val="bullet"/>
+      <w:lvlText w:val=""/>
+      <w:lvlJc w:val="left"/>
+      <w:pPr>
+        <w:tabs>
+          <w:tab w:val="num" w:pos="5040"/>
+        </w:tabs>
+        <w:ind w:left="5040" w:hanging="360"/>
+      </w:pPr>
+      <w:rPr>
+        <w:rFonts w:ascii="Wingdings" w:hAnsi="Wingdings" w:hint="default"/>
+        <w:sz w:val="20"/>
+      </w:rPr>
+    </w:lvl>
+    <w:lvl w:ilvl="7" w:tentative="1">
+      <w:start w:val="1"/>
+      <w:numFmt w:val="bullet"/>
+      <w:lvlText w:val=""/>
+      <w:lvlJc w:val="left"/>
+      <w:pPr>
+        <w:tabs>
+          <w:tab w:val="num" w:pos="5760"/>
+        </w:tabs>
+        <w:ind w:left="5760" w:hanging="360"/>
+      </w:pPr>
+      <w:rPr>
+        <w:rFonts w:ascii="Wingdings" w:hAnsi="Wingdings" w:hint="default"/>
+        <w:sz w:val="20"/>
+      </w:rPr>
+    </w:lvl>
+    <w:lvl w:ilvl="8" w:tentative="1">
+      <w:start w:val="1"/>
+      <w:numFmt w:val="bullet"/>
+      <w:lvlText w:val=""/>
+      <w:lvlJc w:val="left"/>
+      <w:pPr>
+        <w:tabs>
+          <w:tab w:val="num" w:pos="6480"/>
+        </w:tabs>
+        <w:ind w:left="6480" w:hanging="360"/>
+      </w:pPr>
+      <w:rPr>
+        <w:rFonts w:ascii="Wingdings" w:hAnsi="Wingdings" w:hint="default"/>
+        <w:sz w:val="20"/>
+      </w:rPr>
+    </w:lvl>
+  </w:abstractNum>
+  <w:abstractNum w:abstractNumId="22" w15:restartNumberingAfterBreak="0">
+    <w:nsid w:val="790F0698"/>
+    <w:multiLevelType w:val="multilevel"/>
+    <w:tmpl w:val="47029F20"/>
+    <w:lvl w:ilvl="0">
+      <w:start w:val="1"/>
+      <w:numFmt w:val="bullet"/>
+      <w:lvlText w:val=""/>
+      <w:lvlJc w:val="left"/>
+      <w:pPr>
+        <w:tabs>
+          <w:tab w:val="num" w:pos="720"/>
+        </w:tabs>
+        <w:ind w:left="720" w:hanging="360"/>
+      </w:pPr>
+      <w:rPr>
+        <w:rFonts w:ascii="Symbol" w:hAnsi="Symbol" w:hint="default"/>
+        <w:sz w:val="20"/>
+      </w:rPr>
+    </w:lvl>
+    <w:lvl w:ilvl="1" w:tentative="1">
+      <w:start w:val="1"/>
+      <w:numFmt w:val="bullet"/>
+      <w:lvlText w:val="o"/>
+      <w:lvlJc w:val="left"/>
+      <w:pPr>
+        <w:tabs>
+          <w:tab w:val="num" w:pos="1440"/>
+        </w:tabs>
+        <w:ind w:left="1440" w:hanging="360"/>
+      </w:pPr>
+      <w:rPr>
+        <w:rFonts w:ascii="Courier New" w:hAnsi="Courier New" w:hint="default"/>
+        <w:sz w:val="20"/>
+      </w:rPr>
+    </w:lvl>
+    <w:lvl w:ilvl="2" w:tentative="1">
+      <w:start w:val="1"/>
+      <w:numFmt w:val="bullet"/>
+      <w:lvlText w:val=""/>
+      <w:lvlJc w:val="left"/>
+      <w:pPr>
+        <w:tabs>
+          <w:tab w:val="num" w:pos="2160"/>
+        </w:tabs>
+        <w:ind w:left="2160" w:hanging="360"/>
+      </w:pPr>
+      <w:rPr>
+        <w:rFonts w:ascii="Wingdings" w:hAnsi="Wingdings" w:hint="default"/>
+        <w:sz w:val="20"/>
+      </w:rPr>
+    </w:lvl>
+    <w:lvl w:ilvl="3" w:tentative="1">
+      <w:start w:val="1"/>
+      <w:numFmt w:val="bullet"/>
+      <w:lvlText w:val=""/>
+      <w:lvlJc w:val="left"/>
+      <w:pPr>
+        <w:tabs>
+          <w:tab w:val="num" w:pos="2880"/>
+        </w:tabs>
+        <w:ind w:left="2880" w:hanging="360"/>
+      </w:pPr>
+      <w:rPr>
+        <w:rFonts w:ascii="Wingdings" w:hAnsi="Wingdings" w:hint="default"/>
+        <w:sz w:val="20"/>
+      </w:rPr>
+    </w:lvl>
+    <w:lvl w:ilvl="4" w:tentative="1">
+      <w:start w:val="1"/>
+      <w:numFmt w:val="bullet"/>
+      <w:lvlText w:val=""/>
+      <w:lvlJc w:val="left"/>
+      <w:pPr>
+        <w:tabs>
+          <w:tab w:val="num" w:pos="3600"/>
+        </w:tabs>
+        <w:ind w:left="3600" w:hanging="360"/>
+      </w:pPr>
+      <w:rPr>
+        <w:rFonts w:ascii="Wingdings" w:hAnsi="Wingdings" w:hint="default"/>
+        <w:sz w:val="20"/>
+      </w:rPr>
+    </w:lvl>
+    <w:lvl w:ilvl="5" w:tentative="1">
+      <w:start w:val="1"/>
+      <w:numFmt w:val="bullet"/>
+      <w:lvlText w:val=""/>
+      <w:lvlJc w:val="left"/>
+      <w:pPr>
+        <w:tabs>
+          <w:tab w:val="num" w:pos="4320"/>
+        </w:tabs>
+        <w:ind w:left="4320" w:hanging="360"/>
+      </w:pPr>
+      <w:rPr>
+        <w:rFonts w:ascii="Wingdings" w:hAnsi="Wingdings" w:hint="default"/>
+        <w:sz w:val="20"/>
+      </w:rPr>
+    </w:lvl>
+    <w:lvl w:ilvl="6" w:tentative="1">
+      <w:start w:val="1"/>
+      <w:numFmt w:val="bullet"/>
+      <w:lvlText w:val=""/>
+      <w:lvlJc w:val="left"/>
+      <w:pPr>
+        <w:tabs>
+          <w:tab w:val="num" w:pos="5040"/>
+        </w:tabs>
+        <w:ind w:left="5040" w:hanging="360"/>
+      </w:pPr>
+      <w:rPr>
+        <w:rFonts w:ascii="Wingdings" w:hAnsi="Wingdings" w:hint="default"/>
+        <w:sz w:val="20"/>
+      </w:rPr>
+    </w:lvl>
+    <w:lvl w:ilvl="7" w:tentative="1">
+      <w:start w:val="1"/>
+      <w:numFmt w:val="bullet"/>
+      <w:lvlText w:val=""/>
+      <w:lvlJc w:val="left"/>
+      <w:pPr>
+        <w:tabs>
+          <w:tab w:val="num" w:pos="5760"/>
+        </w:tabs>
+        <w:ind w:left="5760" w:hanging="360"/>
+      </w:pPr>
+      <w:rPr>
+        <w:rFonts w:ascii="Wingdings" w:hAnsi="Wingdings" w:hint="default"/>
+        <w:sz w:val="20"/>
+      </w:rPr>
+    </w:lvl>
+    <w:lvl w:ilvl="8" w:tentative="1">
+      <w:start w:val="1"/>
+      <w:numFmt w:val="bullet"/>
+      <w:lvlText w:val=""/>
+      <w:lvlJc w:val="left"/>
+      <w:pPr>
+        <w:tabs>
+          <w:tab w:val="num" w:pos="6480"/>
+        </w:tabs>
+        <w:ind w:left="6480" w:hanging="360"/>
+      </w:pPr>
+      <w:rPr>
+        <w:rFonts w:ascii="Wingdings" w:hAnsi="Wingdings" w:hint="default"/>
+        <w:sz w:val="20"/>
+      </w:rPr>
+    </w:lvl>
+  </w:abstractNum>
+  <w:abstractNum w:abstractNumId="23" w15:restartNumberingAfterBreak="0">
+    <w:nsid w:val="7F246C26"/>
+    <w:multiLevelType w:val="multilevel"/>
+    <w:tmpl w:val="683E76BA"/>
+    <w:lvl w:ilvl="0">
+      <w:start w:val="1"/>
+      <w:numFmt w:val="bullet"/>
+      <w:lvlText w:val=""/>
+      <w:lvlJc w:val="left"/>
+      <w:pPr>
+        <w:tabs>
+          <w:tab w:val="num" w:pos="720"/>
+        </w:tabs>
+        <w:ind w:left="720" w:hanging="360"/>
+      </w:pPr>
+      <w:rPr>
+        <w:rFonts w:ascii="Symbol" w:hAnsi="Symbol" w:hint="default"/>
+        <w:sz w:val="20"/>
+      </w:rPr>
+    </w:lvl>
+    <w:lvl w:ilvl="1">
+      <w:start w:val="1"/>
+      <w:numFmt w:val="bullet"/>
+      <w:lvlText w:val="o"/>
+      <w:lvlJc w:val="left"/>
+      <w:pPr>
+        <w:tabs>
+          <w:tab w:val="num" w:pos="1440"/>
+        </w:tabs>
+        <w:ind w:left="1440" w:hanging="360"/>
+      </w:pPr>
+      <w:rPr>
+        <w:rFonts w:ascii="Courier New" w:hAnsi="Courier New" w:hint="default"/>
+        <w:sz w:val="20"/>
+      </w:rPr>
+    </w:lvl>
+    <w:lvl w:ilvl="2" w:tentative="1">
+      <w:start w:val="1"/>
+      <w:numFmt w:val="bullet"/>
+      <w:lvlText w:val=""/>
+      <w:lvlJc w:val="left"/>
+      <w:pPr>
+        <w:tabs>
+          <w:tab w:val="num" w:pos="2160"/>
+        </w:tabs>
+        <w:ind w:left="2160" w:hanging="360"/>
+      </w:pPr>
+      <w:rPr>
+        <w:rFonts w:ascii="Wingdings" w:hAnsi="Wingdings" w:hint="default"/>
+        <w:sz w:val="20"/>
+      </w:rPr>
+    </w:lvl>
+    <w:lvl w:ilvl="3" w:tentative="1">
+      <w:start w:val="1"/>
+      <w:numFmt w:val="bullet"/>
+      <w:lvlText w:val=""/>
+      <w:lvlJc w:val="left"/>
+      <w:pPr>
+        <w:tabs>
+          <w:tab w:val="num" w:pos="2880"/>
+        </w:tabs>
+        <w:ind w:left="2880" w:hanging="360"/>
+      </w:pPr>
+      <w:rPr>
+        <w:rFonts w:ascii="Wingdings" w:hAnsi="Wingdings" w:hint="default"/>
+        <w:sz w:val="20"/>
+      </w:rPr>
+    </w:lvl>
+    <w:lvl w:ilvl="4" w:tentative="1">
+      <w:start w:val="1"/>
+      <w:numFmt w:val="bullet"/>
+      <w:lvlText w:val=""/>
+      <w:lvlJc w:val="left"/>
+      <w:pPr>
+        <w:tabs>
+          <w:tab w:val="num" w:pos="3600"/>
+        </w:tabs>
+        <w:ind w:left="3600" w:hanging="360"/>
+      </w:pPr>
+      <w:rPr>
+        <w:rFonts w:ascii="Wingdings" w:hAnsi="Wingdings" w:hint="default"/>
+        <w:sz w:val="20"/>
+      </w:rPr>
+    </w:lvl>
+    <w:lvl w:ilvl="5" w:tentative="1">
+      <w:start w:val="1"/>
+      <w:numFmt w:val="bullet"/>
+      <w:lvlText w:val=""/>
+      <w:lvlJc w:val="left"/>
+      <w:pPr>
+        <w:tabs>
+          <w:tab w:val="num" w:pos="4320"/>
+        </w:tabs>
+        <w:ind w:left="4320" w:hanging="360"/>
+      </w:pPr>
+      <w:rPr>
+        <w:rFonts w:ascii="Wingdings" w:hAnsi="Wingdings" w:hint="default"/>
+        <w:sz w:val="20"/>
+      </w:rPr>
+    </w:lvl>
+    <w:lvl w:ilvl="6" w:tentative="1">
+      <w:start w:val="1"/>
+      <w:numFmt w:val="bullet"/>
+      <w:lvlText w:val=""/>
+      <w:lvlJc w:val="left"/>
+      <w:pPr>
+        <w:tabs>
+          <w:tab w:val="num" w:pos="5040"/>
+        </w:tabs>
+        <w:ind w:left="5040" w:hanging="360"/>
+      </w:pPr>
+      <w:rPr>
+        <w:rFonts w:ascii="Wingdings" w:hAnsi="Wingdings" w:hint="default"/>
+        <w:sz w:val="20"/>
+      </w:rPr>
+    </w:lvl>
+    <w:lvl w:ilvl="7" w:tentative="1">
+      <w:start w:val="1"/>
+      <w:numFmt w:val="bullet"/>
+      <w:lvlText w:val=""/>
+      <w:lvlJc w:val="left"/>
+      <w:pPr>
+        <w:tabs>
+          <w:tab w:val="num" w:pos="5760"/>
+        </w:tabs>
+        <w:ind w:left="5760" w:hanging="360"/>
+      </w:pPr>
+      <w:rPr>
+        <w:rFonts w:ascii="Wingdings" w:hAnsi="Wingdings" w:hint="default"/>
+        <w:sz w:val="20"/>
+      </w:rPr>
+    </w:lvl>
+    <w:lvl w:ilvl="8" w:tentative="1">
+      <w:start w:val="1"/>
+      <w:numFmt w:val="bullet"/>
+      <w:lvlText w:val=""/>
+      <w:lvlJc w:val="left"/>
+      <w:pPr>
+        <w:tabs>
+          <w:tab w:val="num" w:pos="6480"/>
+        </w:tabs>
+        <w:ind w:left="6480" w:hanging="360"/>
+      </w:pPr>
+      <w:rPr>
+        <w:rFonts w:ascii="Wingdings" w:hAnsi="Wingdings" w:hint="default"/>
+        <w:sz w:val="20"/>
+      </w:rPr>
+    </w:lvl>
+  </w:abstractNum>
   <w:num w:numId="1" w16cid:durableId="673068316">
+    <w:abstractNumId w:val="11"/>
+  </w:num>
+  <w:num w:numId="2" w16cid:durableId="37970103">
+    <w:abstractNumId w:val="9"/>
+  </w:num>
+  <w:num w:numId="3" w16cid:durableId="700783111">
     <w:abstractNumId w:val="7"/>
   </w:num>
-  <w:num w:numId="2" w16cid:durableId="37970103">
+  <w:num w:numId="4" w16cid:durableId="610746972">
     <w:abstractNumId w:val="6"/>
-  </w:num>
-  <w:num w:numId="3" w16cid:durableId="700783111">
-    <w:abstractNumId w:val="5"/>
-  </w:num>
-  <w:num w:numId="4" w16cid:durableId="610746972">
-    <w:abstractNumId w:val="4"/>
   </w:num>
   <w:num w:numId="5" w16cid:durableId="1459645934">
     <w:abstractNumId w:val="0"/>
   </w:num>
   <w:num w:numId="6" w16cid:durableId="1866942240">
-    <w:abstractNumId w:val="3"/>
+    <w:abstractNumId w:val="5"/>
   </w:num>
   <w:num w:numId="7" w16cid:durableId="1801027111">
-    <w:abstractNumId w:val="10"/>
+    <w:abstractNumId w:val="17"/>
   </w:num>
   <w:num w:numId="8" w16cid:durableId="1833370599">
-    <w:abstractNumId w:val="11"/>
+    <w:abstractNumId w:val="20"/>
   </w:num>
   <w:num w:numId="9" w16cid:durableId="1344891684">
-    <w:abstractNumId w:val="9"/>
+    <w:abstractNumId w:val="16"/>
   </w:num>
   <w:num w:numId="10" w16cid:durableId="64181615">
     <w:abstractNumId w:val="1"/>
   </w:num>
   <w:num w:numId="11" w16cid:durableId="1104765670">
+    <w:abstractNumId w:val="14"/>
+  </w:num>
+  <w:num w:numId="12" w16cid:durableId="1936746293">
+    <w:abstractNumId w:val="4"/>
+  </w:num>
+  <w:num w:numId="13" w16cid:durableId="1936086973">
+    <w:abstractNumId w:val="13"/>
+  </w:num>
+  <w:num w:numId="14" w16cid:durableId="963924813">
+    <w:abstractNumId w:val="10"/>
+  </w:num>
+  <w:num w:numId="15" w16cid:durableId="406850800">
+    <w:abstractNumId w:val="18"/>
+  </w:num>
+  <w:num w:numId="16" w16cid:durableId="792789335">
+    <w:abstractNumId w:val="21"/>
+  </w:num>
+  <w:num w:numId="17" w16cid:durableId="503251560">
+    <w:abstractNumId w:val="3"/>
+  </w:num>
+  <w:num w:numId="18" w16cid:durableId="509180113">
+    <w:abstractNumId w:val="23"/>
+  </w:num>
+  <w:num w:numId="19" w16cid:durableId="416748677">
+    <w:abstractNumId w:val="12"/>
+  </w:num>
+  <w:num w:numId="20" w16cid:durableId="296301690">
+    <w:abstractNumId w:val="22"/>
+  </w:num>
+  <w:num w:numId="21" w16cid:durableId="1583369418">
+    <w:abstractNumId w:val="19"/>
+  </w:num>
+  <w:num w:numId="22" w16cid:durableId="849563189">
     <w:abstractNumId w:val="8"/>
   </w:num>
-  <w:num w:numId="12" w16cid:durableId="1936746293">
+  <w:num w:numId="23" w16cid:durableId="636109121">
     <w:abstractNumId w:val="2"/>
+  </w:num>
+  <w:num w:numId="24" w16cid:durableId="671880423">
+    <w:abstractNumId w:val="15"/>
   </w:num>
 </w:numbering>
 </file>

</xml_diff>

<commit_message>
Modificari si completari la related work
</commit_message>
<xml_diff>
--- a/Modelarea Partii Experimentale.docx
+++ b/Modelarea Partii Experimentale.docx
@@ -506,7 +506,7 @@
           <w:szCs w:val="28"/>
         </w:rPr>
         <w:pict w14:anchorId="533D8D43">
-          <v:rect id="_x0000_i1069" style="width:0;height:1.5pt" o:hralign="center" o:hrstd="t" o:hr="t" fillcolor="#a0a0a0" stroked="f"/>
+          <v:rect id="_x0000_i1026" style="width:0;height:1.5pt" o:hralign="center" o:hrstd="t" o:hr="t" fillcolor="#a0a0a0" stroked="f"/>
         </w:pict>
       </w:r>
     </w:p>
@@ -938,7 +938,7 @@
           <w:szCs w:val="28"/>
         </w:rPr>
         <w:pict w14:anchorId="7B611EAD">
-          <v:rect id="_x0000_i1070" style="width:0;height:1.5pt" o:hralign="center" o:hrstd="t" o:hr="t" fillcolor="#a0a0a0" stroked="f"/>
+          <v:rect id="_x0000_i1027" style="width:0;height:1.5pt" o:hralign="center" o:hrstd="t" o:hr="t" fillcolor="#a0a0a0" stroked="f"/>
         </w:pict>
       </w:r>
     </w:p>
@@ -1176,7 +1176,7 @@
           <w:szCs w:val="28"/>
         </w:rPr>
         <w:pict w14:anchorId="57E2BCCC">
-          <v:rect id="_x0000_i1071" style="width:0;height:1.5pt" o:hralign="center" o:hrstd="t" o:hr="t" fillcolor="#a0a0a0" stroked="f"/>
+          <v:rect id="_x0000_i1028" style="width:0;height:1.5pt" o:hralign="center" o:hrstd="t" o:hr="t" fillcolor="#a0a0a0" stroked="f"/>
         </w:pict>
       </w:r>
     </w:p>
@@ -1381,6 +1381,17 @@
           <w:rFonts w:ascii="Times New Roman" w:hAnsi="Times New Roman" w:cs="Times New Roman"/>
           <w:sz w:val="24"/>
           <w:szCs w:val="24"/>
+          <w:lang w:val="en-US"/>
+        </w:rPr>
+      </w:pPr>
+    </w:p>
+    <w:p>
+      <w:pPr>
+        <w:rPr>
+          <w:rFonts w:ascii="Times New Roman" w:hAnsi="Times New Roman" w:cs="Times New Roman"/>
+          <w:sz w:val="24"/>
+          <w:szCs w:val="24"/>
+          <w:lang w:val="en-US"/>
         </w:rPr>
       </w:pPr>
     </w:p>
@@ -5394,6 +5405,7 @@
   <w:style w:type="character" w:default="1" w:styleId="DefaultParagraphFont">
     <w:name w:val="Default Paragraph Font"/>
     <w:uiPriority w:val="1"/>
+    <w:semiHidden/>
     <w:unhideWhenUsed/>
   </w:style>
   <w:style w:type="table" w:default="1" w:styleId="TableNormal">

</xml_diff>